<commit_message>
Edits to dependencies mostly
removing dependencies on sp and maptools, cleaning examples up
</commit_message>
<xml_diff>
--- a/CDSM_SofwarePrep.docx
+++ b/CDSM_SofwarePrep.docx
@@ -1,6 +1,6 @@
 
 <file path=word/document.xml><?xml version="1.0" encoding="utf-8"?>
-<w:document xmlns:wpc="http://schemas.microsoft.com/office/word/2010/wordprocessingCanvas" xmlns:cx="http://schemas.microsoft.com/office/drawing/2014/chartex" xmlns:cx1="http://schemas.microsoft.com/office/drawing/2015/9/8/chartex" xmlns:cx2="http://schemas.microsoft.com/office/drawing/2015/10/21/chartex" xmlns:cx3="http://schemas.microsoft.com/office/drawing/2016/5/9/chartex" xmlns:cx4="http://schemas.microsoft.com/office/drawing/2016/5/10/chartex" xmlns:cx5="http://schemas.microsoft.com/office/drawing/2016/5/11/chartex" xmlns:cx6="http://schemas.microsoft.com/office/drawing/2016/5/12/chartex" xmlns:cx7="http://schemas.microsoft.com/office/drawing/2016/5/13/chartex" xmlns:cx8="http://schemas.microsoft.com/office/drawing/2016/5/14/chartex" xmlns:mc="http://schemas.openxmlformats.org/markup-compatibility/2006" xmlns:aink="http://schemas.microsoft.com/office/drawing/2016/ink" xmlns:am3d="http://schemas.microsoft.com/office/drawing/2017/model3d" xmlns:o="urn:schemas-microsoft-com:office:office" xmlns:oel="http://schemas.microsoft.com/office/2019/extlst" xmlns:r="http://schemas.openxmlformats.org/officeDocument/2006/relationships" xmlns:m="http://schemas.openxmlformats.org/officeDocument/2006/math" xmlns:v="urn:schemas-microsoft-com:vml" xmlns:wp14="http://schemas.microsoft.com/office/word/2010/wordprocessingDrawing" xmlns:wp="http://schemas.openxmlformats.org/drawingml/2006/wordprocessingDrawing" xmlns:w10="urn:schemas-microsoft-com:office:word" xmlns:w="http://schemas.openxmlformats.org/wordprocessingml/2006/main" xmlns:w14="http://schemas.microsoft.com/office/word/2010/wordml" xmlns:w15="http://schemas.microsoft.com/office/word/2012/wordml" xmlns:w16cex="http://schemas.microsoft.com/office/word/2018/wordml/cex" xmlns:w16cid="http://schemas.microsoft.com/office/word/2016/wordml/cid" xmlns:w16="http://schemas.microsoft.com/office/word/2018/wordml" xmlns:w16sdtdh="http://schemas.microsoft.com/office/word/2020/wordml/sdtdatahash" xmlns:w16se="http://schemas.microsoft.com/office/word/2015/wordml/symex" xmlns:wpg="http://schemas.microsoft.com/office/word/2010/wordprocessingGroup" xmlns:wpi="http://schemas.microsoft.com/office/word/2010/wordprocessingInk" xmlns:wne="http://schemas.microsoft.com/office/word/2006/wordml" xmlns:wps="http://schemas.microsoft.com/office/word/2010/wordprocessingShape" xmlns:a="http://schemas.openxmlformats.org/drawingml/2006/main" xmlns:pic="http://schemas.openxmlformats.org/drawingml/2006/picture" xmlns:a14="http://schemas.microsoft.com/office/drawing/2010/main" mc:Ignorable="w14 w15 w16se w16cid w16 w16cex w16sdtdh wp14">
+<w:document xmlns:wpc="http://schemas.microsoft.com/office/word/2010/wordprocessingCanvas" xmlns:cx="http://schemas.microsoft.com/office/drawing/2014/chartex" xmlns:cx1="http://schemas.microsoft.com/office/drawing/2015/9/8/chartex" xmlns:cx2="http://schemas.microsoft.com/office/drawing/2015/10/21/chartex" xmlns:cx3="http://schemas.microsoft.com/office/drawing/2016/5/9/chartex" xmlns:cx4="http://schemas.microsoft.com/office/drawing/2016/5/10/chartex" xmlns:cx5="http://schemas.microsoft.com/office/drawing/2016/5/11/chartex" xmlns:cx6="http://schemas.microsoft.com/office/drawing/2016/5/12/chartex" xmlns:cx7="http://schemas.microsoft.com/office/drawing/2016/5/13/chartex" xmlns:cx8="http://schemas.microsoft.com/office/drawing/2016/5/14/chartex" xmlns:mc="http://schemas.openxmlformats.org/markup-compatibility/2006" xmlns:aink="http://schemas.microsoft.com/office/drawing/2016/ink" xmlns:am3d="http://schemas.microsoft.com/office/drawing/2017/model3d" xmlns:o="urn:schemas-microsoft-com:office:office" xmlns:r="http://schemas.openxmlformats.org/officeDocument/2006/relationships" xmlns:m="http://schemas.openxmlformats.org/officeDocument/2006/math" xmlns:v="urn:schemas-microsoft-com:vml" xmlns:wp14="http://schemas.microsoft.com/office/word/2010/wordprocessingDrawing" xmlns:wp="http://schemas.openxmlformats.org/drawingml/2006/wordprocessingDrawing" xmlns:w10="urn:schemas-microsoft-com:office:word" xmlns:w="http://schemas.openxmlformats.org/wordprocessingml/2006/main" xmlns:w14="http://schemas.microsoft.com/office/word/2010/wordml" xmlns:w15="http://schemas.microsoft.com/office/word/2012/wordml" xmlns:w16cex="http://schemas.microsoft.com/office/word/2018/wordml/cex" xmlns:w16cid="http://schemas.microsoft.com/office/word/2016/wordml/cid" xmlns:w16="http://schemas.microsoft.com/office/word/2018/wordml" xmlns:w16sdtdh="http://schemas.microsoft.com/office/word/2020/wordml/sdtdatahash" xmlns:w16se="http://schemas.microsoft.com/office/word/2015/wordml/symex" xmlns:wpg="http://schemas.microsoft.com/office/word/2010/wordprocessingGroup" xmlns:wpi="http://schemas.microsoft.com/office/word/2010/wordprocessingInk" xmlns:wne="http://schemas.microsoft.com/office/word/2006/wordml" xmlns:wps="http://schemas.microsoft.com/office/word/2010/wordprocessingShape" mc:Ignorable="w14 w15 w16se w16cid w16 w16cex w16sdtdh wp14">
   <w:body>
     <w:p>
       <w:pPr>
@@ -15,6 +15,12 @@
         </w:rPr>
         <w:t>Canadian Digital Soil Mapping Workshop</w:t>
       </w:r>
+      <w:r>
+        <w:rPr>
+          <w:lang w:val="en-US"/>
+        </w:rPr>
+        <w:t xml:space="preserve"> 2023</w:t>
+      </w:r>
     </w:p>
     <w:p>
       <w:pPr>
@@ -124,52 +130,50 @@
         <w:rPr>
           <w:lang w:val="en-US"/>
         </w:rPr>
-        <w:t xml:space="preserve">A large repository with all the necessary software and workshop materials has been prepared and posted to OneDrive site for download. The repository is quite large, approximately </w:t>
-      </w:r>
-      <w:r>
-        <w:rPr>
-          <w:lang w:val="en-US"/>
-        </w:rPr>
-        <w:t>1.2G</w:t>
-      </w:r>
-      <w:r>
-        <w:rPr>
-          <w:lang w:val="en-US"/>
-        </w:rPr>
-        <w:t>B, and can be accessed using the following link:</w:t>
-      </w:r>
-    </w:p>
-    <w:p>
-      <w:hyperlink w:history="1" r:id="rId8">
+        <w:t>A large repository with all the necessary software and workshop materials has been prepared and posted to OneDrive site for download. The repository can be accessed using the following link:</w:t>
+      </w:r>
+    </w:p>
+    <w:p>
+      <w:pPr>
+        <w:rPr>
+          <w:lang w:val="en-US"/>
+        </w:rPr>
+      </w:pPr>
+      <w:hyperlink r:id="rId8" w:history="1">
         <w:r>
           <w:rPr>
             <w:rStyle w:val="Hyperlink"/>
+            <w:lang w:val="en-US"/>
           </w:rPr>
-          <w:t xml:space="preserve">CDSM </w:t>
+          <w:t>CDSM W</w:t>
         </w:r>
         <w:r>
           <w:rPr>
             <w:rStyle w:val="Hyperlink"/>
+            <w:lang w:val="en-US"/>
           </w:rPr>
-          <w:t>W</w:t>
+          <w:t>o</w:t>
         </w:r>
         <w:r>
           <w:rPr>
             <w:rStyle w:val="Hyperlink"/>
+            <w:lang w:val="en-US"/>
           </w:rPr>
-          <w:t>ork</w:t>
+          <w:t>rk</w:t>
         </w:r>
         <w:r>
           <w:rPr>
             <w:rStyle w:val="Hyperlink"/>
+            <w:lang w:val="en-US"/>
           </w:rPr>
           <w:t>s</w:t>
         </w:r>
         <w:r>
           <w:rPr>
             <w:rStyle w:val="Hyperlink"/>
+            <w:lang w:val="en-US"/>
           </w:rPr>
-          <w:t>hop 2022</w:t>
+          <w:t>hop 2023</w:t>
         </w:r>
       </w:hyperlink>
     </w:p>
@@ -230,7 +234,7 @@
           <w:footerReference w:type="default" r:id="rId12"/>
           <w:headerReference w:type="first" r:id="rId13"/>
           <w:footerReference w:type="first" r:id="rId14"/>
-          <w:pgSz w:w="12240" w:h="15840" w:orient="portrait"/>
+          <w:pgSz w:w="12240" w:h="15840"/>
           <w:pgMar w:top="1440" w:right="1440" w:bottom="1440" w:left="1440" w:header="708" w:footer="708" w:gutter="0"/>
           <w:cols w:space="708"/>
           <w:docGrid w:linePitch="360"/>
@@ -240,43 +244,32 @@
     <w:p>
       <w:pPr>
         <w:rPr>
-          <w:lang w:val="en-US"/>
-        </w:rPr>
-      </w:pPr>
-    </w:p>
-    <w:p>
-      <w:pPr>
-        <w:pStyle w:val="Normal"/>
-        <w:rPr>
-          <w:sz w:val="24"/>
           <w:szCs w:val="24"/>
           <w:lang w:val="en-US"/>
         </w:rPr>
       </w:pPr>
       <w:r>
+        <w:rPr>
+          <w:noProof/>
+        </w:rPr>
+        <w:lastRenderedPageBreak/>
         <w:drawing>
-          <wp:inline wp14:editId="62B3A4B7" wp14:anchorId="6E1EA31E">
-            <wp:extent cx="6867525" cy="2575322"/>
+          <wp:inline distT="0" distB="0" distL="0" distR="0" wp14:anchorId="434780F0" wp14:editId="4EB327A5">
+            <wp:extent cx="8229600" cy="2498090"/>
             <wp:effectExtent l="0" t="0" r="0" b="0"/>
-            <wp:docPr id="1589670748" name="" title=""/>
+            <wp:docPr id="1" name="Picture 1"/>
             <wp:cNvGraphicFramePr>
-              <a:graphicFrameLocks noChangeAspect="1"/>
+              <a:graphicFrameLocks xmlns:a="http://schemas.openxmlformats.org/drawingml/2006/main" noChangeAspect="1"/>
             </wp:cNvGraphicFramePr>
-            <a:graphic>
+            <a:graphic xmlns:a="http://schemas.openxmlformats.org/drawingml/2006/main">
               <a:graphicData uri="http://schemas.openxmlformats.org/drawingml/2006/picture">
-                <pic:pic>
+                <pic:pic xmlns:pic="http://schemas.openxmlformats.org/drawingml/2006/picture">
                   <pic:nvPicPr>
-                    <pic:cNvPr id="0" name=""/>
+                    <pic:cNvPr id="1" name=""/>
                     <pic:cNvPicPr/>
                   </pic:nvPicPr>
                   <pic:blipFill>
-                    <a:blip r:embed="R4a61c48184cf42f1">
-                      <a:extLst>
-                        <a:ext xmlns:a="http://schemas.openxmlformats.org/drawingml/2006/main" uri="{28A0092B-C50C-407E-A947-70E740481C1C}">
-                          <a14:useLocalDpi val="0"/>
-                        </a:ext>
-                      </a:extLst>
-                    </a:blip>
+                    <a:blip r:embed="rId15"/>
                     <a:stretch>
                       <a:fillRect/>
                     </a:stretch>
@@ -284,7 +277,7 @@
                   <pic:spPr>
                     <a:xfrm>
                       <a:off x="0" y="0"/>
-                      <a:ext cx="6867525" cy="2575322"/>
+                      <a:ext cx="8229600" cy="2498090"/>
                     </a:xfrm>
                     <a:prstGeom prst="rect">
                       <a:avLst/>
@@ -300,20 +293,37 @@
     <w:p>
       <w:pPr>
         <w:rPr>
-          <w:b w:val="1"/>
-          <w:bCs w:val="1"/>
-          <w:lang w:val="en-US"/>
-        </w:rPr>
-      </w:pPr>
-      <w:r>
-        <w:rPr>
-          <w:b w:val="1"/>
-          <w:bCs w:val="1"/>
-          <w:sz w:val="22"/>
-          <w:szCs w:val="22"/>
-          <w:lang w:val="en-US"/>
-        </w:rPr>
-        <w:t>Figure 1. Data repository screen capture with download button highlighted with green box in upper left</w:t>
+          <w:b/>
+          <w:bCs/>
+          <w:lang w:val="en-US"/>
+        </w:rPr>
+      </w:pPr>
+      <w:r>
+        <w:rPr>
+          <w:b/>
+          <w:bCs/>
+          <w:sz w:val="22"/>
+          <w:lang w:val="en-US"/>
+        </w:rPr>
+        <w:t xml:space="preserve">Figure 1. Data repository screen capture with download button highlighted with </w:t>
+      </w:r>
+      <w:r>
+        <w:rPr>
+          <w:b/>
+          <w:bCs/>
+          <w:sz w:val="22"/>
+          <w:lang w:val="en-US"/>
+        </w:rPr>
+        <w:t>red</w:t>
+      </w:r>
+      <w:r>
+        <w:rPr>
+          <w:b/>
+          <w:bCs/>
+          <w:sz w:val="22"/>
+          <w:lang w:val="en-US"/>
+        </w:rPr>
+        <w:t xml:space="preserve"> box in upper left</w:t>
       </w:r>
     </w:p>
     <w:p>
@@ -507,11 +517,19 @@
           <w:lang w:val="en-US"/>
         </w:rPr>
       </w:pPr>
-      <w:r>
-        <w:rPr>
-          <w:lang w:val="en-US"/>
-        </w:rPr>
-        <w:t>Rtools: these tools allow for proper R package installations</w:t>
+      <w:proofErr w:type="spellStart"/>
+      <w:r>
+        <w:rPr>
+          <w:lang w:val="en-US"/>
+        </w:rPr>
+        <w:t>Rtools</w:t>
+      </w:r>
+      <w:proofErr w:type="spellEnd"/>
+      <w:r>
+        <w:rPr>
+          <w:lang w:val="en-US"/>
+        </w:rPr>
+        <w:t>: these tools allow for proper R package installations</w:t>
       </w:r>
     </w:p>
     <w:p>
@@ -534,120 +552,12 @@
     </w:p>
     <w:p>
       <w:pPr>
-        <w:pStyle w:val="ListParagraph"/>
-        <w:rPr>
-          <w:lang w:val="en-US"/>
-        </w:rPr>
-      </w:pPr>
-    </w:p>
-    <w:p>
-      <w:pPr>
-        <w:pStyle w:val="ListParagraph"/>
-        <w:rPr>
-          <w:lang w:val="en-US"/>
-        </w:rPr>
-      </w:pPr>
-    </w:p>
-    <w:p>
-      <w:pPr>
-        <w:pStyle w:val="Normal"/>
-        <w:rPr>
-          <w:sz w:val="24"/>
-          <w:szCs w:val="24"/>
-          <w:lang w:val="en-US"/>
-        </w:rPr>
-      </w:pPr>
-      <w:r>
-        <w:drawing>
-          <wp:inline wp14:editId="4EDDE043" wp14:anchorId="541F55DB">
-            <wp:extent cx="5648325" cy="1106130"/>
-            <wp:effectExtent l="19050" t="19050" r="19050" b="19050"/>
-            <wp:docPr id="333903773" name="" title=""/>
-            <wp:cNvGraphicFramePr>
-              <a:graphicFrameLocks noChangeAspect="1"/>
-            </wp:cNvGraphicFramePr>
-            <a:graphic>
-              <a:graphicData uri="http://schemas.openxmlformats.org/drawingml/2006/picture">
-                <pic:pic>
-                  <pic:nvPicPr>
-                    <pic:cNvPr id="0" name=""/>
-                    <pic:cNvPicPr/>
-                  </pic:nvPicPr>
-                  <pic:blipFill>
-                    <a:blip r:embed="Rd939d7ebc4d349db">
-                      <a:extLst>
-                        <a:ext xmlns:a="http://schemas.openxmlformats.org/drawingml/2006/main" uri="{28A0092B-C50C-407E-A947-70E740481C1C}">
-                          <a14:useLocalDpi val="0"/>
-                        </a:ext>
-                      </a:extLst>
-                    </a:blip>
-                    <a:stretch>
-                      <a:fillRect/>
-                    </a:stretch>
-                  </pic:blipFill>
-                  <pic:spPr>
-                    <a:xfrm>
-                      <a:off x="0" y="0"/>
-                      <a:ext cx="5648325" cy="1106130"/>
-                    </a:xfrm>
-                    <a:prstGeom prst="rect">
-                      <a:avLst/>
-                    </a:prstGeom>
-                    <a:ln w="19050">
-                      <a:solidFill>
-                        <a:schemeClr val="tx2"/>
-                      </a:solidFill>
-                      <a:prstDash val="solid"/>
-                    </a:ln>
-                  </pic:spPr>
-                </pic:pic>
-              </a:graphicData>
-            </a:graphic>
-          </wp:inline>
-        </w:drawing>
-      </w:r>
-    </w:p>
-    <w:p>
-      <w:pPr>
-        <w:rPr>
-          <w:b/>
-          <w:sz w:val="22"/>
-          <w:lang w:val="en-US"/>
-        </w:rPr>
-      </w:pPr>
-      <w:r>
-        <w:rPr>
-          <w:b/>
-          <w:sz w:val="22"/>
-          <w:lang w:val="en-US"/>
-        </w:rPr>
-        <w:t>Figure 3</w:t>
-      </w:r>
-      <w:r>
-        <w:rPr>
-          <w:b/>
-          <w:sz w:val="22"/>
-          <w:lang w:val="en-US"/>
-        </w:rPr>
-        <w:t>. Software packages for installation</w:t>
-      </w:r>
-    </w:p>
-    <w:p>
-      <w:pPr>
-        <w:rPr>
-          <w:b/>
-          <w:sz w:val="22"/>
-          <w:lang w:val="en-US"/>
-        </w:rPr>
-      </w:pPr>
-      <w:r>
-        <w:rPr>
-          <w:b/>
-          <w:sz w:val="22"/>
-          <w:lang w:val="en-US"/>
-        </w:rPr>
-        <w:br w:type="page"/>
-      </w:r>
+        <w:rPr>
+          <w:b/>
+          <w:sz w:val="22"/>
+          <w:lang w:val="en-US"/>
+        </w:rPr>
+      </w:pPr>
     </w:p>
     <w:p>
       <w:pPr>
@@ -660,7 +570,6 @@
         <w:rPr>
           <w:lang w:val="en-US"/>
         </w:rPr>
-        <w:lastRenderedPageBreak/>
         <w:t>Step 2.1: Install R</w:t>
       </w:r>
     </w:p>
@@ -674,79 +583,145 @@
         <w:rPr>
           <w:lang w:val="en-US"/>
         </w:rPr>
-        <w:t xml:space="preserve">The R software can be installed directly by double-clicking the “R-4.2.0-win.exe” provided in the Software Installation folder of the repository. </w:t>
-      </w:r>
-      <w:r>
-        <w:rPr>
-          <w:b/>
-          <w:bCs/>
-          <w:lang w:val="en-US"/>
-        </w:rPr>
-        <w:t>NOTE: The executable provided is for Windows operating systems.</w:t>
-      </w:r>
-      <w:r>
-        <w:rPr>
-          <w:lang w:val="en-US"/>
-        </w:rPr>
-        <w:t xml:space="preserve"> If you use an operating system other than Windows, or if you wish to install directly from the CRAN website, you can do so by following this link and selecting the appropriate version (Windows, Mac or Linux):</w:t>
-      </w:r>
-    </w:p>
-    <w:p>
-      <w:hyperlink w:history="1" r:id="rId18">
+        <w:t xml:space="preserve">The R software </w:t>
+      </w:r>
+      <w:r>
+        <w:rPr>
+          <w:lang w:val="en-US"/>
+        </w:rPr>
+        <w:t xml:space="preserve">for Windows </w:t>
+      </w:r>
+      <w:r>
+        <w:rPr>
+          <w:lang w:val="en-US"/>
+        </w:rPr>
+        <w:t xml:space="preserve">can be </w:t>
+      </w:r>
+      <w:r>
+        <w:rPr>
+          <w:lang w:val="en-US"/>
+        </w:rPr>
+        <w:t>downloaded from the CRAN website</w:t>
+      </w:r>
+      <w:r>
+        <w:rPr>
+          <w:lang w:val="en-US"/>
+        </w:rPr>
+        <w:t>:</w:t>
+      </w:r>
+    </w:p>
+    <w:p>
+      <w:pPr>
+        <w:rPr>
+          <w:rStyle w:val="Hyperlink"/>
+        </w:rPr>
+      </w:pPr>
+      <w:hyperlink r:id="rId17" w:history="1">
         <w:r>
           <w:rPr>
             <w:rStyle w:val="Hyperlink"/>
           </w:rPr>
           <w:t>https://cran.r-project.org/</w:t>
         </w:r>
-      </w:hyperlink>
-    </w:p>
-    <w:p>
-      <w:r>
-        <w:t>R will create a folder and install to C:\Program Files\R by default.</w:t>
-      </w:r>
-    </w:p>
-    <w:p/>
-    <w:p>
-      <w:pPr>
-        <w:pStyle w:val="Heading2"/>
-      </w:pPr>
-      <w:r>
-        <w:t>Step 2.2: Install R Studio</w:t>
-      </w:r>
-    </w:p>
-    <w:p>
-      <w:r>
-        <w:rPr/>
-        <w:t xml:space="preserve">The R Studio software can be installed directly by double-clicking the “RStudio-2022.02.1-461.exe” file provided in the Software Installation folder of the repository. </w:t>
-      </w:r>
-      <w:r>
-        <w:rPr>
-          <w:b w:val="1"/>
-          <w:bCs w:val="1"/>
-          <w:lang w:val="en-US"/>
-        </w:rPr>
-        <w:t>NOTE: The executable provided is for Windows operating systems.</w:t>
-      </w:r>
-      <w:r>
-        <w:rPr>
-          <w:lang w:val="en-US"/>
-        </w:rPr>
-        <w:t xml:space="preserve"> If you use an operating system other than Windows, or if you wish to install directly from the RStudio website, you can do so by following this link and selecting the appropriate version:</w:t>
-      </w:r>
-    </w:p>
-    <w:p>
-      <w:hyperlink w:history="1" w:anchor="download" r:id="rId19">
         <w:r>
           <w:rPr>
             <w:rStyle w:val="Hyperlink"/>
           </w:rPr>
-          <w:t>https://rstudio.com/products/rstudio/download/#download</w:t>
+          <w:t>bin/windows</w:t>
+        </w:r>
+        <w:r>
+          <w:rPr>
+            <w:rStyle w:val="Hyperlink"/>
+          </w:rPr>
+          <w:t>/base</w:t>
         </w:r>
       </w:hyperlink>
     </w:p>
     <w:p>
       <w:r>
+        <w:t xml:space="preserve">The website </w:t>
+      </w:r>
+      <w:r>
+        <w:t xml:space="preserve">also </w:t>
+      </w:r>
+      <w:r>
+        <w:t>provides options to download for Linux</w:t>
+      </w:r>
+      <w:r>
+        <w:t xml:space="preserve"> and </w:t>
+      </w:r>
+      <w:r>
+        <w:t>macOS</w:t>
+      </w:r>
+      <w:r>
+        <w:t xml:space="preserve"> </w:t>
+      </w:r>
+      <w:r>
+        <w:t>(</w:t>
+      </w:r>
+      <w:r>
+        <w:t>https://cran.r-project.org/index.html</w:t>
+      </w:r>
+      <w:r>
+        <w:t xml:space="preserve">). Please select the version required for your laptop/computer. </w:t>
+      </w:r>
+    </w:p>
+    <w:p>
+      <w:r>
+        <w:t>R</w:t>
+      </w:r>
+      <w:r>
+        <w:t xml:space="preserve"> will create a folder and install to C:\Program Files\R by default.</w:t>
+      </w:r>
+    </w:p>
+    <w:p>
+      <w:r>
+        <w:br w:type="page"/>
+      </w:r>
+    </w:p>
+    <w:p>
+      <w:pPr>
+        <w:pStyle w:val="Heading2"/>
+      </w:pPr>
+      <w:r>
+        <w:lastRenderedPageBreak/>
+        <w:t>Step 2.2: Install R Studio</w:t>
+      </w:r>
+    </w:p>
+    <w:p>
+      <w:pPr>
+        <w:rPr>
+          <w:lang w:val="en-US"/>
+        </w:rPr>
+      </w:pPr>
+      <w:r>
+        <w:t xml:space="preserve">The R Studio software can be </w:t>
+      </w:r>
+      <w:r>
+        <w:t xml:space="preserve">downloaded and installed from the posit website at the link provided below. </w:t>
+      </w:r>
+      <w:r>
+        <w:rPr>
+          <w:lang w:val="en-US"/>
+        </w:rPr>
+        <w:t>R Studio is also available for multiple operating systems, so ensure you select the correct file.</w:t>
+      </w:r>
+    </w:p>
+    <w:p>
+      <w:hyperlink r:id="rId18" w:history="1">
+        <w:r>
+          <w:rPr>
+            <w:rStyle w:val="Hyperlink"/>
+          </w:rPr>
+          <w:t>https://posit.co/download/rstudio-desktop/</w:t>
+        </w:r>
+      </w:hyperlink>
+      <w:r>
+        <w:t xml:space="preserve"> </w:t>
+      </w:r>
+    </w:p>
+    <w:p>
+      <w:r>
         <w:t>RStudio will create a folder and install to C:\Program Files\RStudio by default. During installation, allow RStudio setup to add a shortcut to the Desktop is prompted. If not, the RStudio</w:t>
       </w:r>
       <w:r>
@@ -768,7 +743,15 @@
         <w:pStyle w:val="Heading2"/>
       </w:pPr>
       <w:r>
-        <w:t>Step 2.3: Install Rtools (Windows Only)</w:t>
+        <w:t xml:space="preserve">Step 2.3: Install </w:t>
+      </w:r>
+      <w:proofErr w:type="spellStart"/>
+      <w:r>
+        <w:t>Rtools</w:t>
+      </w:r>
+      <w:proofErr w:type="spellEnd"/>
+      <w:r>
+        <w:t xml:space="preserve"> (Windows Only)</w:t>
       </w:r>
     </w:p>
     <w:p>
@@ -795,11 +778,23 @@
         <w:rPr>
           <w:lang w:val="en-US"/>
         </w:rPr>
-        <w:t xml:space="preserve"> software can be installed directly by double-clicking the “rtools42-5253-5107.exe” provided in the Software Installation folder of the repository. If you wish to install directly from the CRAN website, you can do so by following this link:</w:t>
-      </w:r>
-    </w:p>
-    <w:p>
-      <w:hyperlink w:history="1" r:id="rId20">
+        <w:t xml:space="preserve"> software </w:t>
+      </w:r>
+      <w:r>
+        <w:rPr>
+          <w:lang w:val="en-US"/>
+        </w:rPr>
+        <w:t>can be downloaded from the CRAN website</w:t>
+      </w:r>
+      <w:r>
+        <w:rPr>
+          <w:lang w:val="en-US"/>
+        </w:rPr>
+        <w:t>:</w:t>
+      </w:r>
+    </w:p>
+    <w:p>
+      <w:hyperlink r:id="rId19" w:history="1">
         <w:r>
           <w:rPr>
             <w:rStyle w:val="Hyperlink"/>
@@ -809,15 +804,30 @@
       </w:hyperlink>
     </w:p>
     <w:p>
+      <w:r>
+        <w:t xml:space="preserve">Please ensure you download and install the version of </w:t>
+      </w:r>
       <w:proofErr w:type="spellStart"/>
       <w:r>
-        <w:rPr/>
         <w:t>Rtools</w:t>
       </w:r>
       <w:proofErr w:type="spellEnd"/>
       <w:r>
-        <w:rPr/>
-        <w:t xml:space="preserve"> will create a folder and install to C:\rtools42 by default.</w:t>
+        <w:t xml:space="preserve"> that corresponds to the version of R that was installed. </w:t>
+      </w:r>
+      <w:proofErr w:type="spellStart"/>
+      <w:r>
+        <w:t>Rtools</w:t>
+      </w:r>
+      <w:proofErr w:type="spellEnd"/>
+      <w:r>
+        <w:t xml:space="preserve"> will create a folder and install to C:\rtools4</w:t>
+      </w:r>
+      <w:r>
+        <w:t>x</w:t>
+      </w:r>
+      <w:r>
+        <w:t xml:space="preserve"> by default.</w:t>
       </w:r>
     </w:p>
     <w:p/>
@@ -839,102 +849,15 @@
         <w:rPr>
           <w:lang w:val="en-US"/>
         </w:rPr>
-        <w:t>The SAGA GIS software requires no installation and simply needs to be extracted from the Software Installation folder of the repository. Unzip the file “saga-7.5.0_x64.zip” directly to the C: drive.</w:t>
-      </w:r>
-      <w:r>
-        <w:rPr>
-          <w:lang w:val="en-US"/>
-        </w:rPr>
-        <w:t xml:space="preserve"> It should place a folder on your C: drive called saga-7.5.0_x64. </w:t>
-      </w:r>
-      <w:r>
-        <w:rPr>
-          <w:lang w:val="en-US"/>
-        </w:rPr>
-        <w:lastRenderedPageBreak/>
-        <w:t>Once the extraction is complete, rename the folder “SAGA-GIS”. The file structure should look the same as Figure 4. When using SAGA in R, the</w:t>
-      </w:r>
-      <w:r>
-        <w:rPr>
-          <w:lang w:val="en-US"/>
-        </w:rPr>
-        <w:t xml:space="preserve"> R</w:t>
-      </w:r>
-      <w:r>
-        <w:rPr>
-          <w:lang w:val="en-US"/>
-        </w:rPr>
-        <w:t xml:space="preserve"> software will search a few default locations for the SAGA</w:t>
-      </w:r>
-      <w:r>
-        <w:rPr>
-          <w:lang w:val="en-US"/>
-        </w:rPr>
-        <w:t>-</w:t>
-      </w:r>
-      <w:r>
-        <w:rPr>
-          <w:lang w:val="en-US"/>
-        </w:rPr>
-        <w:t>GIS files</w:t>
-      </w:r>
-      <w:r>
-        <w:rPr>
-          <w:lang w:val="en-US"/>
-        </w:rPr>
-        <w:t xml:space="preserve">; </w:t>
-      </w:r>
-      <w:r>
-        <w:rPr>
-          <w:lang w:val="en-US"/>
-        </w:rPr>
-        <w:t xml:space="preserve">if you do not rename the folder as shown, every time you use SAGA through R scripts, it will take a </w:t>
-      </w:r>
-      <w:r>
-        <w:rPr>
-          <w:lang w:val="en-US"/>
-        </w:rPr>
-        <w:t>long</w:t>
-      </w:r>
-      <w:r>
-        <w:rPr>
-          <w:lang w:val="en-US"/>
-        </w:rPr>
-        <w:t xml:space="preserve"> time to find the software</w:t>
-      </w:r>
-      <w:r>
-        <w:rPr>
-          <w:lang w:val="en-US"/>
-        </w:rPr>
-        <w:t xml:space="preserve"> because it will search your entire hard drive.</w:t>
-      </w:r>
-      <w:r>
-        <w:rPr>
-          <w:lang w:val="en-US"/>
-        </w:rPr>
-        <w:t xml:space="preserve"> </w:t>
-      </w:r>
-    </w:p>
-    <w:p>
-      <w:pPr>
-        <w:rPr>
-          <w:lang w:val="en-US"/>
-        </w:rPr>
-      </w:pPr>
-      <w:r>
-        <w:rPr>
-          <w:lang w:val="en-US"/>
-        </w:rPr>
-        <w:t>SAGA-GIS can also be downloaded directly from Source Forge using the link below. The current version of SAGA-GIS available for download is Version 7.7. We have provided Version 7.5 in the repository because the older version has been tested with our workshop material and therefore, we recommend using the version provided.</w:t>
-      </w:r>
-    </w:p>
-    <w:p>
-      <w:pPr>
-        <w:rPr>
-          <w:lang w:val="en-US"/>
-        </w:rPr>
-      </w:pPr>
-      <w:hyperlink w:history="1" r:id="rId21">
+        <w:t xml:space="preserve">The SAGA GIS software </w:t>
+      </w:r>
+      <w:r>
+        <w:rPr>
+          <w:lang w:val="en-US"/>
+        </w:rPr>
+        <w:t xml:space="preserve">can be downloaded from </w:t>
+      </w:r>
+      <w:hyperlink r:id="rId20" w:history="1">
         <w:r>
           <w:rPr>
             <w:rStyle w:val="Hyperlink"/>
@@ -942,6 +865,114 @@
           <w:t>https://sourceforge.net/projects/saga-gis/</w:t>
         </w:r>
       </w:hyperlink>
+      <w:r>
+        <w:rPr>
+          <w:lang w:val="en-US"/>
+        </w:rPr>
+        <w:t>.</w:t>
+      </w:r>
+      <w:r>
+        <w:rPr>
+          <w:lang w:val="en-US"/>
+        </w:rPr>
+        <w:t xml:space="preserve"> </w:t>
+      </w:r>
+      <w:r>
+        <w:rPr>
+          <w:lang w:val="en-US"/>
+        </w:rPr>
+        <w:t xml:space="preserve">This software does not require installation, simply unzip the downloaded folder. </w:t>
+      </w:r>
+      <w:r>
+        <w:rPr>
+          <w:lang w:val="en-US"/>
+        </w:rPr>
+        <w:t xml:space="preserve">It should place a folder on your C: drive called </w:t>
+      </w:r>
+      <w:r>
+        <w:rPr>
+          <w:lang w:val="en-US"/>
+        </w:rPr>
+        <w:t>saga-9.0.2_x64.zip</w:t>
+      </w:r>
+      <w:r>
+        <w:rPr>
+          <w:lang w:val="en-US"/>
+        </w:rPr>
+        <w:t xml:space="preserve">. Once the extraction is complete, rename the folder “SAGA-GIS”. The file structure should look the same as Figure </w:t>
+      </w:r>
+      <w:r>
+        <w:rPr>
+          <w:lang w:val="en-US"/>
+        </w:rPr>
+        <w:t>3</w:t>
+      </w:r>
+      <w:r>
+        <w:rPr>
+          <w:lang w:val="en-US"/>
+        </w:rPr>
+        <w:t>. When using SAGA in R, the</w:t>
+      </w:r>
+      <w:r>
+        <w:rPr>
+          <w:lang w:val="en-US"/>
+        </w:rPr>
+        <w:t xml:space="preserve"> R</w:t>
+      </w:r>
+      <w:r>
+        <w:rPr>
+          <w:lang w:val="en-US"/>
+        </w:rPr>
+        <w:t xml:space="preserve"> software will search a few default locations for the SAGA</w:t>
+      </w:r>
+      <w:r>
+        <w:rPr>
+          <w:lang w:val="en-US"/>
+        </w:rPr>
+        <w:t>-</w:t>
+      </w:r>
+      <w:r>
+        <w:rPr>
+          <w:lang w:val="en-US"/>
+        </w:rPr>
+        <w:t>GIS files</w:t>
+      </w:r>
+      <w:r>
+        <w:rPr>
+          <w:lang w:val="en-US"/>
+        </w:rPr>
+        <w:t xml:space="preserve">; </w:t>
+      </w:r>
+      <w:r>
+        <w:rPr>
+          <w:lang w:val="en-US"/>
+        </w:rPr>
+        <w:t xml:space="preserve">if you do not rename the folder as shown, every time you use SAGA through R scripts, it will take a </w:t>
+      </w:r>
+      <w:r>
+        <w:rPr>
+          <w:lang w:val="en-US"/>
+        </w:rPr>
+        <w:t>long</w:t>
+      </w:r>
+      <w:r>
+        <w:rPr>
+          <w:lang w:val="en-US"/>
+        </w:rPr>
+        <w:t xml:space="preserve"> time to find the software</w:t>
+      </w:r>
+      <w:r>
+        <w:rPr>
+          <w:lang w:val="en-US"/>
+        </w:rPr>
+        <w:t xml:space="preserve"> because it will search your entire hard drive.</w:t>
+      </w:r>
+      <w:r>
+        <w:rPr>
+          <w:lang w:val="en-US"/>
+        </w:rPr>
+        <w:t xml:space="preserve"> </w:t>
+      </w:r>
     </w:p>
     <w:p/>
     <w:p>
@@ -949,6 +980,7 @@
         <w:rPr>
           <w:noProof/>
         </w:rPr>
+        <w:lastRenderedPageBreak/>
         <w:drawing>
           <wp:inline distT="0" distB="0" distL="0" distR="0" wp14:anchorId="111AEC09" wp14:editId="6671044F">
             <wp:extent cx="3771900" cy="2686050"/>
@@ -965,7 +997,7 @@
                     <pic:cNvPicPr/>
                   </pic:nvPicPr>
                   <pic:blipFill>
-                    <a:blip r:embed="rId22"/>
+                    <a:blip r:embed="rId21"/>
                     <a:stretch>
                       <a:fillRect/>
                     </a:stretch>
@@ -1003,7 +1035,21 @@
           <w:b/>
           <w:sz w:val="22"/>
         </w:rPr>
-        <w:t xml:space="preserve">Figure 4. </w:t>
+        <w:t xml:space="preserve">Figure </w:t>
+      </w:r>
+      <w:r>
+        <w:rPr>
+          <w:b/>
+          <w:sz w:val="22"/>
+        </w:rPr>
+        <w:t>3</w:t>
+      </w:r>
+      <w:r>
+        <w:rPr>
+          <w:b/>
+          <w:sz w:val="22"/>
+        </w:rPr>
+        <w:t xml:space="preserve">. </w:t>
       </w:r>
       <w:r>
         <w:rPr>
@@ -1029,35 +1075,52 @@
     </w:p>
     <w:p>
       <w:r>
-        <w:t xml:space="preserve">As mentioned, the R software works by writing code or scripts, which are just commands that instruct the software to do certain operations. In our case, we will be working on data manipulation and modelling towards the end of the workshop. To make </w:t>
-      </w:r>
-      <w:r>
+        <w:t xml:space="preserve">As mentioned, the R software works by writing code or scripts, which are just commands that instruct the software to do certain operations. In our case, we will be working on data manipulation and modelling towards the end of the workshop. To make certain routine tasks much easier, users of R write “packages” that can be downloaded and then used in an R session. The packages are </w:t>
+      </w:r>
+      <w:proofErr w:type="gramStart"/>
+      <w:r>
+        <w:t>really just</w:t>
+      </w:r>
+      <w:proofErr w:type="gramEnd"/>
+      <w:r>
+        <w:t xml:space="preserve"> pre-packaged code or scripts that allow us to complete tasks</w:t>
+      </w:r>
+      <w:r>
+        <w:t xml:space="preserve"> efficiently</w:t>
+      </w:r>
+      <w:r>
+        <w:t>. We will use quite a few of these during the workshop. The following steps will walk you though the process of opening RStudio, then opening a script, and running a few lines of code</w:t>
+      </w:r>
+      <w:r>
+        <w:t>. We will go through all of this during the workshop, but to avoid delays, it is preferable to have this done ahead of time.</w:t>
+      </w:r>
+    </w:p>
+    <w:p>
+      <w:r>
+        <w:t xml:space="preserve">First, we need open RStudio. You will see 3 windows when you first open the software (Figure </w:t>
+      </w:r>
+      <w:r>
+        <w:t>4</w:t>
+      </w:r>
+      <w:r>
+        <w:t>). Once open, in the upper left corner click on the File, then on Open File</w:t>
+      </w:r>
+      <w:r>
+        <w:t xml:space="preserve"> (Figure </w:t>
+      </w:r>
+      <w:r>
+        <w:t>5</w:t>
+      </w:r>
+      <w:r>
+        <w:t>).</w:t>
+      </w:r>
+    </w:p>
+    <w:p>
+      <w:r>
+        <w:rPr>
+          <w:noProof/>
+        </w:rPr>
         <w:lastRenderedPageBreak/>
-        <w:t>certain routine tasks much easier, users of R write “packages” that can be downloaded and then used in an R session. The packages are really just pre-packaged code or scripts that allow us to complete tasks</w:t>
-      </w:r>
-      <w:r>
-        <w:t xml:space="preserve"> efficiently</w:t>
-      </w:r>
-      <w:r>
-        <w:t>. We will use quite a few of these during the workshop. The following steps will walk you though the process of opening RStudio, then opening a script, and running a few lines of code</w:t>
-      </w:r>
-      <w:r>
-        <w:t>. We will go through all of this during the workshop, but to avoid delays, it is preferable to have this done ahead of time.</w:t>
-      </w:r>
-    </w:p>
-    <w:p>
-      <w:r>
-        <w:t>First, we need open RStudio. You will see 3 windows when you first open the software (Figure 5). Once open, in the upper left corner click on the File, then on Open File</w:t>
-      </w:r>
-      <w:r>
-        <w:t xml:space="preserve"> (Figure 6).</w:t>
-      </w:r>
-    </w:p>
-    <w:p>
-      <w:r>
-        <w:rPr>
-          <w:noProof/>
-        </w:rPr>
         <w:drawing>
           <wp:inline distT="0" distB="0" distL="0" distR="0" wp14:anchorId="27CDF2EF" wp14:editId="3B0628FC">
             <wp:extent cx="5753100" cy="5514617"/>
@@ -1074,7 +1137,7 @@
                     <pic:cNvPicPr/>
                   </pic:nvPicPr>
                   <pic:blipFill>
-                    <a:blip r:embed="rId23"/>
+                    <a:blip r:embed="rId22"/>
                     <a:stretch>
                       <a:fillRect/>
                     </a:stretch>
@@ -1112,7 +1175,21 @@
           <w:b/>
           <w:sz w:val="22"/>
         </w:rPr>
-        <w:t>Figure 5. RStudio upon first opening the software</w:t>
+        <w:t xml:space="preserve">Figure </w:t>
+      </w:r>
+      <w:r>
+        <w:rPr>
+          <w:b/>
+          <w:sz w:val="22"/>
+        </w:rPr>
+        <w:t>4</w:t>
+      </w:r>
+      <w:r>
+        <w:rPr>
+          <w:b/>
+          <w:sz w:val="22"/>
+        </w:rPr>
+        <w:t>. RStudio upon first opening the software</w:t>
       </w:r>
     </w:p>
     <w:p/>
@@ -1121,6 +1198,7 @@
         <w:rPr>
           <w:noProof/>
         </w:rPr>
+        <w:lastRenderedPageBreak/>
         <w:drawing>
           <wp:inline distT="0" distB="0" distL="0" distR="0" wp14:anchorId="570730FD" wp14:editId="7876005C">
             <wp:extent cx="4724400" cy="2190750"/>
@@ -1137,7 +1215,7 @@
                     <pic:cNvPicPr/>
                   </pic:nvPicPr>
                   <pic:blipFill>
-                    <a:blip r:embed="rId24"/>
+                    <a:blip r:embed="rId23"/>
                     <a:stretch>
                       <a:fillRect/>
                     </a:stretch>
@@ -1175,7 +1253,21 @@
           <w:b/>
           <w:sz w:val="22"/>
         </w:rPr>
-        <w:t>Figure 6.</w:t>
+        <w:t xml:space="preserve">Figure </w:t>
+      </w:r>
+      <w:r>
+        <w:rPr>
+          <w:b/>
+          <w:sz w:val="22"/>
+        </w:rPr>
+        <w:t>5</w:t>
+      </w:r>
+      <w:r>
+        <w:rPr>
+          <w:b/>
+          <w:sz w:val="22"/>
+        </w:rPr>
+        <w:t>.</w:t>
       </w:r>
       <w:r>
         <w:rPr>
@@ -1188,7 +1280,29 @@
     <w:p/>
     <w:p>
       <w:r>
-        <w:t>A new window opens up to navigate through your folder directory and select the file that needs to be opened. Locate the CDSM folder on the C: drive and select the C:\CDSM|2_Introduction to R for DSM\R-Scripts\StartingR.R file (Figure 7).</w:t>
+        <w:t xml:space="preserve">A new window </w:t>
+      </w:r>
+      <w:proofErr w:type="gramStart"/>
+      <w:r>
+        <w:t>opens up</w:t>
+      </w:r>
+      <w:proofErr w:type="gramEnd"/>
+      <w:r>
+        <w:t xml:space="preserve"> to navigate through your folder directory and select the file that needs to be opened. Locate the CDSM folder on the C: drive and select the C:\CDSM|2_Introduction to R for DSM\R-Scripts\</w:t>
+      </w:r>
+      <w:proofErr w:type="spellStart"/>
+      <w:r>
+        <w:t>StartingR.R</w:t>
+      </w:r>
+      <w:proofErr w:type="spellEnd"/>
+      <w:r>
+        <w:t xml:space="preserve"> file (Figure </w:t>
+      </w:r>
+      <w:r>
+        <w:t>6</w:t>
+      </w:r>
+      <w:r>
+        <w:t>).</w:t>
       </w:r>
     </w:p>
     <w:p>
@@ -1212,7 +1326,7 @@
                     <pic:cNvPicPr/>
                   </pic:nvPicPr>
                   <pic:blipFill>
-                    <a:blip r:embed="rId25"/>
+                    <a:blip r:embed="rId24"/>
                     <a:stretch>
                       <a:fillRect/>
                     </a:stretch>
@@ -1250,7 +1364,37 @@
           <w:b/>
           <w:sz w:val="22"/>
         </w:rPr>
-        <w:t>Figure 7. Location of the StartingR.R file for preparing R for the workshop</w:t>
+        <w:t xml:space="preserve">Figure </w:t>
+      </w:r>
+      <w:r>
+        <w:rPr>
+          <w:b/>
+          <w:sz w:val="22"/>
+        </w:rPr>
+        <w:t>6</w:t>
+      </w:r>
+      <w:r>
+        <w:rPr>
+          <w:b/>
+          <w:sz w:val="22"/>
+        </w:rPr>
+        <w:t xml:space="preserve">. Location of the </w:t>
+      </w:r>
+      <w:proofErr w:type="spellStart"/>
+      <w:r>
+        <w:rPr>
+          <w:b/>
+          <w:sz w:val="22"/>
+        </w:rPr>
+        <w:t>StartingR.R</w:t>
+      </w:r>
+      <w:proofErr w:type="spellEnd"/>
+      <w:r>
+        <w:rPr>
+          <w:b/>
+          <w:sz w:val="22"/>
+        </w:rPr>
+        <w:t xml:space="preserve"> file for preparing R for the workshop</w:t>
       </w:r>
     </w:p>
     <w:p/>
@@ -1265,7 +1409,19 @@
         <w:t>th</w:t>
       </w:r>
       <w:r>
-        <w:t xml:space="preserve"> window (Figure 8). To install the required packages for the workshop, simply place your cursor at the beginning of line 18. Now, press the Run button in the upper right corner of the scripting window (highlighted in red box on Figure 8)</w:t>
+        <w:t xml:space="preserve"> window (Figure </w:t>
+      </w:r>
+      <w:r>
+        <w:t>7</w:t>
+      </w:r>
+      <w:r>
+        <w:t xml:space="preserve">). To install the required packages for the workshop, simply place your cursor at the beginning of line 18. Now, press the Run button in the upper right corner of the scripting window (highlighted in red box on Figure </w:t>
+      </w:r>
+      <w:r>
+        <w:t>7</w:t>
+      </w:r>
+      <w:r>
+        <w:t>)</w:t>
       </w:r>
       <w:r>
         <w:t xml:space="preserve"> to execute this line of code (</w:t>
@@ -1280,13 +1436,19 @@
         <w:t>.</w:t>
       </w:r>
       <w:r>
-        <w:t xml:space="preserve"> There will be a progress bar show up as the package is downloaded from the CRAN website. It will then install the package. In the lower left window of the RStudio, you will see a message once the package is successfully installed (Figure 9).</w:t>
+        <w:t xml:space="preserve"> There will be a progress bar show up as the package is downloaded from the CRAN website. It will then install the package. In the lower left window of the RStudio, you will see a message once the package is successfully installed (Figure </w:t>
+      </w:r>
+      <w:r>
+        <w:t>8</w:t>
+      </w:r>
+      <w:r>
+        <w:t>).</w:t>
       </w:r>
     </w:p>
     <w:p>
       <w:pPr>
         <w:sectPr>
-          <w:pgSz w:w="12240" w:h="15840" w:orient="portrait"/>
+          <w:pgSz w:w="12240" w:h="15840"/>
           <w:pgMar w:top="1440" w:right="1440" w:bottom="1440" w:left="1440" w:header="708" w:footer="708" w:gutter="0"/>
           <w:cols w:space="708"/>
           <w:docGrid w:linePitch="360"/>
@@ -1362,7 +1524,7 @@
               </wp:anchor>
             </w:drawing>
           </mc:Choice>
-          <mc:Fallback xmlns:wp14="http://schemas.microsoft.com/office/word/2010/wordml" xmlns:pic="http://schemas.openxmlformats.org/drawingml/2006/picture" xmlns:a="http://schemas.openxmlformats.org/drawingml/2006/main">
+          <mc:Fallback xmlns:oel="http://schemas.microsoft.com/office/2019/extlst" xmlns:a14="http://schemas.microsoft.com/office/drawing/2010/main" xmlns:wp14="http://schemas.microsoft.com/office/word/2010/wordml" xmlns:pic="http://schemas.openxmlformats.org/drawingml/2006/picture" xmlns:a="http://schemas.openxmlformats.org/drawingml/2006/main">
             <w:pict w14:anchorId="6BE1F309">
               <v:rect id="Rectangle 10" style="position:absolute;margin-left:504.75pt;margin-top:7.15pt;width:48pt;height:26.25pt;z-index:251660288;visibility:visible;mso-wrap-style:square;mso-wrap-distance-left:9pt;mso-wrap-distance-top:0;mso-wrap-distance-right:9pt;mso-wrap-distance-bottom:0;mso-position-horizontal:absolute;mso-position-horizontal-relative:text;mso-position-vertical:absolute;mso-position-vertical-relative:text;v-text-anchor:middle" o:spid="_x0000_s1026" filled="f" strokecolor="red" strokeweight="3pt" w14:anchorId="727034FE" o:gfxdata="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"/>
             </w:pict>
@@ -1389,7 +1551,7 @@
                     <pic:cNvPicPr/>
                   </pic:nvPicPr>
                   <pic:blipFill>
-                    <a:blip r:embed="rId26"/>
+                    <a:blip r:embed="rId25"/>
                     <a:stretch>
                       <a:fillRect/>
                     </a:stretch>
@@ -1427,7 +1589,21 @@
           <w:b/>
           <w:sz w:val="22"/>
         </w:rPr>
-        <w:t>Figure 8. Scripting window in RStudio with Starting R script open, and the Run button highlighted</w:t>
+        <w:t xml:space="preserve">Figure </w:t>
+      </w:r>
+      <w:r>
+        <w:rPr>
+          <w:b/>
+          <w:sz w:val="22"/>
+        </w:rPr>
+        <w:t>7</w:t>
+      </w:r>
+      <w:r>
+        <w:rPr>
+          <w:b/>
+          <w:sz w:val="22"/>
+        </w:rPr>
+        <w:t>. Scripting window in RStudio with Starting R script open, and the Run button highlighted</w:t>
       </w:r>
     </w:p>
     <w:p/>
@@ -1463,7 +1639,7 @@
                     <pic:cNvPicPr/>
                   </pic:nvPicPr>
                   <pic:blipFill>
-                    <a:blip r:embed="rId27"/>
+                    <a:blip r:embed="rId26"/>
                     <a:stretch>
                       <a:fillRect/>
                     </a:stretch>
@@ -1501,13 +1677,67 @@
           <w:b/>
           <w:sz w:val="22"/>
         </w:rPr>
-        <w:t>Figure 9. Successfully installed “clhs” package.</w:t>
+        <w:t xml:space="preserve">Figure </w:t>
+      </w:r>
+      <w:r>
+        <w:rPr>
+          <w:b/>
+          <w:sz w:val="22"/>
+        </w:rPr>
+        <w:t>8</w:t>
+      </w:r>
+      <w:r>
+        <w:rPr>
+          <w:b/>
+          <w:sz w:val="22"/>
+        </w:rPr>
+        <w:t>. Successfully installed “</w:t>
+      </w:r>
+      <w:proofErr w:type="spellStart"/>
+      <w:r>
+        <w:rPr>
+          <w:b/>
+          <w:sz w:val="22"/>
+        </w:rPr>
+        <w:t>clhs</w:t>
+      </w:r>
+      <w:proofErr w:type="spellEnd"/>
+      <w:r>
+        <w:rPr>
+          <w:b/>
+          <w:sz w:val="22"/>
+        </w:rPr>
+        <w:t>” package.</w:t>
       </w:r>
     </w:p>
     <w:p/>
     <w:p>
       <w:r>
-        <w:t>Please step through each line of the StartingR script by pressing the Run button until the end of the lines that start with “install.packages”. Some packages might ask you to “Install form Source” (Figure 10). Just choose yes</w:t>
+        <w:t xml:space="preserve">Please step through each line of the </w:t>
+      </w:r>
+      <w:proofErr w:type="spellStart"/>
+      <w:r>
+        <w:t>StartingR</w:t>
+      </w:r>
+      <w:proofErr w:type="spellEnd"/>
+      <w:r>
+        <w:t xml:space="preserve"> script by pressing the Run button until the end of the lines that start with “</w:t>
+      </w:r>
+      <w:proofErr w:type="spellStart"/>
+      <w:proofErr w:type="gramStart"/>
+      <w:r>
+        <w:t>install.packages</w:t>
+      </w:r>
+      <w:proofErr w:type="spellEnd"/>
+      <w:proofErr w:type="gramEnd"/>
+      <w:r>
+        <w:t xml:space="preserve">”. Some packages might ask you to “Install form Source” (Figure </w:t>
+      </w:r>
+      <w:r>
+        <w:t>9</w:t>
+      </w:r>
+      <w:r>
+        <w:t>). Just choose yes</w:t>
       </w:r>
       <w:r>
         <w:t>.</w:t>
@@ -1535,7 +1765,7 @@
                     <pic:cNvPicPr/>
                   </pic:nvPicPr>
                   <pic:blipFill>
-                    <a:blip r:embed="rId28"/>
+                    <a:blip r:embed="rId27"/>
                     <a:stretch>
                       <a:fillRect/>
                     </a:stretch>
@@ -1573,15 +1803,37 @@
           <w:b/>
           <w:sz w:val="22"/>
         </w:rPr>
-        <w:t>Figure 10. Install from Source message</w:t>
+        <w:t xml:space="preserve">Figure </w:t>
+      </w:r>
+      <w:r>
+        <w:rPr>
+          <w:b/>
+          <w:sz w:val="22"/>
+        </w:rPr>
+        <w:t>9</w:t>
+      </w:r>
+      <w:r>
+        <w:rPr>
+          <w:b/>
+          <w:sz w:val="22"/>
+        </w:rPr>
+        <w:t>. Install from Source message</w:t>
       </w:r>
     </w:p>
     <w:p/>
     <w:p>
       <w:r>
-        <w:t>Once this is done, you are ready for the DSM workshop. If you have any issues with the installation of the software, downloads, or preparations in RStudio, we would prefer to sort it out ahead of the workshop. Please contact Daniel Saurette (</w:t>
-      </w:r>
-      <w:hyperlink w:history="1" r:id="rId29">
+        <w:t xml:space="preserve">Once this is done, you are ready for the DSM workshop. If you have any issues with the installation of the software, downloads, or preparations in RStudio, we </w:t>
+      </w:r>
+      <w:proofErr w:type="gramStart"/>
+      <w:r>
+        <w:t>would</w:t>
+      </w:r>
+      <w:proofErr w:type="gramEnd"/>
+      <w:r>
+        <w:t xml:space="preserve"> prefer to sort it out ahead of the workshop. Please contact Daniel Saurette (</w:t>
+      </w:r>
+      <w:hyperlink r:id="rId28" w:history="1">
         <w:r>
           <w:rPr>
             <w:rStyle w:val="Hyperlink"/>
@@ -1592,7 +1844,7 @@
       <w:r>
         <w:t>) or Brandon Heung (</w:t>
       </w:r>
-      <w:hyperlink w:history="1" r:id="rId30">
+      <w:hyperlink r:id="rId29" w:history="1">
         <w:r>
           <w:rPr>
             <w:rStyle w:val="Hyperlink"/>
@@ -1605,7 +1857,7 @@
       </w:r>
     </w:p>
     <w:sectPr>
-      <w:pgSz w:w="12240" w:h="15840" w:orient="portrait"/>
+      <w:pgSz w:w="12240" w:h="15840"/>
       <w:pgMar w:top="1440" w:right="1440" w:bottom="1440" w:left="1440" w:header="708" w:footer="708" w:gutter="0"/>
       <w:cols w:space="708"/>
       <w:docGrid w:linePitch="360"/>
@@ -1615,7 +1867,7 @@
 </file>
 
 <file path=word/endnotes.xml><?xml version="1.0" encoding="utf-8"?>
-<w:endnotes xmlns:wpc="http://schemas.microsoft.com/office/word/2010/wordprocessingCanvas" xmlns:cx="http://schemas.microsoft.com/office/drawing/2014/chartex" xmlns:cx1="http://schemas.microsoft.com/office/drawing/2015/9/8/chartex" xmlns:cx2="http://schemas.microsoft.com/office/drawing/2015/10/21/chartex" xmlns:cx3="http://schemas.microsoft.com/office/drawing/2016/5/9/chartex" xmlns:cx4="http://schemas.microsoft.com/office/drawing/2016/5/10/chartex" xmlns:cx5="http://schemas.microsoft.com/office/drawing/2016/5/11/chartex" xmlns:cx6="http://schemas.microsoft.com/office/drawing/2016/5/12/chartex" xmlns:cx7="http://schemas.microsoft.com/office/drawing/2016/5/13/chartex" xmlns:cx8="http://schemas.microsoft.com/office/drawing/2016/5/14/chartex" xmlns:mc="http://schemas.openxmlformats.org/markup-compatibility/2006" xmlns:aink="http://schemas.microsoft.com/office/drawing/2016/ink" xmlns:am3d="http://schemas.microsoft.com/office/drawing/2017/model3d" xmlns:o="urn:schemas-microsoft-com:office:office" xmlns:oel="http://schemas.microsoft.com/office/2019/extlst" xmlns:r="http://schemas.openxmlformats.org/officeDocument/2006/relationships" xmlns:m="http://schemas.openxmlformats.org/officeDocument/2006/math" xmlns:v="urn:schemas-microsoft-com:vml" xmlns:wp14="http://schemas.microsoft.com/office/word/2010/wordprocessingDrawing" xmlns:wp="http://schemas.openxmlformats.org/drawingml/2006/wordprocessingDrawing" xmlns:w10="urn:schemas-microsoft-com:office:word" xmlns:w="http://schemas.openxmlformats.org/wordprocessingml/2006/main" xmlns:w14="http://schemas.microsoft.com/office/word/2010/wordml" xmlns:w15="http://schemas.microsoft.com/office/word/2012/wordml" xmlns:w16cex="http://schemas.microsoft.com/office/word/2018/wordml/cex" xmlns:w16cid="http://schemas.microsoft.com/office/word/2016/wordml/cid" xmlns:w16="http://schemas.microsoft.com/office/word/2018/wordml" xmlns:w16sdtdh="http://schemas.microsoft.com/office/word/2020/wordml/sdtdatahash" xmlns:w16se="http://schemas.microsoft.com/office/word/2015/wordml/symex" xmlns:wpg="http://schemas.microsoft.com/office/word/2010/wordprocessingGroup" xmlns:wpi="http://schemas.microsoft.com/office/word/2010/wordprocessingInk" xmlns:wne="http://schemas.microsoft.com/office/word/2006/wordml" xmlns:wps="http://schemas.microsoft.com/office/word/2010/wordprocessingShape" mc:Ignorable="w14 w15 w16se w16cid w16 w16cex w16sdtdh wp14">
+<w:endnotes xmlns:wpc="http://schemas.microsoft.com/office/word/2010/wordprocessingCanvas" xmlns:cx="http://schemas.microsoft.com/office/drawing/2014/chartex" xmlns:cx1="http://schemas.microsoft.com/office/drawing/2015/9/8/chartex" xmlns:cx2="http://schemas.microsoft.com/office/drawing/2015/10/21/chartex" xmlns:cx3="http://schemas.microsoft.com/office/drawing/2016/5/9/chartex" xmlns:cx4="http://schemas.microsoft.com/office/drawing/2016/5/10/chartex" xmlns:cx5="http://schemas.microsoft.com/office/drawing/2016/5/11/chartex" xmlns:cx6="http://schemas.microsoft.com/office/drawing/2016/5/12/chartex" xmlns:cx7="http://schemas.microsoft.com/office/drawing/2016/5/13/chartex" xmlns:cx8="http://schemas.microsoft.com/office/drawing/2016/5/14/chartex" xmlns:mc="http://schemas.openxmlformats.org/markup-compatibility/2006" xmlns:aink="http://schemas.microsoft.com/office/drawing/2016/ink" xmlns:am3d="http://schemas.microsoft.com/office/drawing/2017/model3d" xmlns:o="urn:schemas-microsoft-com:office:office" xmlns:r="http://schemas.openxmlformats.org/officeDocument/2006/relationships" xmlns:m="http://schemas.openxmlformats.org/officeDocument/2006/math" xmlns:v="urn:schemas-microsoft-com:vml" xmlns:wp14="http://schemas.microsoft.com/office/word/2010/wordprocessingDrawing" xmlns:wp="http://schemas.openxmlformats.org/drawingml/2006/wordprocessingDrawing" xmlns:w10="urn:schemas-microsoft-com:office:word" xmlns:w="http://schemas.openxmlformats.org/wordprocessingml/2006/main" xmlns:w14="http://schemas.microsoft.com/office/word/2010/wordml" xmlns:w15="http://schemas.microsoft.com/office/word/2012/wordml" xmlns:w16cex="http://schemas.microsoft.com/office/word/2018/wordml/cex" xmlns:w16cid="http://schemas.microsoft.com/office/word/2016/wordml/cid" xmlns:w16="http://schemas.microsoft.com/office/word/2018/wordml" xmlns:w16sdtdh="http://schemas.microsoft.com/office/word/2020/wordml/sdtdatahash" xmlns:w16se="http://schemas.microsoft.com/office/word/2015/wordml/symex" xmlns:wpg="http://schemas.microsoft.com/office/word/2010/wordprocessingGroup" xmlns:wpi="http://schemas.microsoft.com/office/word/2010/wordprocessingInk" xmlns:wne="http://schemas.microsoft.com/office/word/2006/wordml" xmlns:wps="http://schemas.microsoft.com/office/word/2010/wordprocessingShape" mc:Ignorable="w14 w15 w16se w16cid w16 w16cex w16sdtdh wp14">
   <w:endnote w:type="separator" w:id="-1">
     <w:p>
       <w:pPr>
@@ -1640,7 +1892,7 @@
 </file>
 
 <file path=word/footer1.xml><?xml version="1.0" encoding="utf-8"?>
-<w:ftr xmlns:wpc="http://schemas.microsoft.com/office/word/2010/wordprocessingCanvas" xmlns:cx="http://schemas.microsoft.com/office/drawing/2014/chartex" xmlns:cx1="http://schemas.microsoft.com/office/drawing/2015/9/8/chartex" xmlns:cx2="http://schemas.microsoft.com/office/drawing/2015/10/21/chartex" xmlns:cx3="http://schemas.microsoft.com/office/drawing/2016/5/9/chartex" xmlns:cx4="http://schemas.microsoft.com/office/drawing/2016/5/10/chartex" xmlns:cx5="http://schemas.microsoft.com/office/drawing/2016/5/11/chartex" xmlns:cx6="http://schemas.microsoft.com/office/drawing/2016/5/12/chartex" xmlns:cx7="http://schemas.microsoft.com/office/drawing/2016/5/13/chartex" xmlns:cx8="http://schemas.microsoft.com/office/drawing/2016/5/14/chartex" xmlns:mc="http://schemas.openxmlformats.org/markup-compatibility/2006" xmlns:aink="http://schemas.microsoft.com/office/drawing/2016/ink" xmlns:am3d="http://schemas.microsoft.com/office/drawing/2017/model3d" xmlns:o="urn:schemas-microsoft-com:office:office" xmlns:oel="http://schemas.microsoft.com/office/2019/extlst" xmlns:r="http://schemas.openxmlformats.org/officeDocument/2006/relationships" xmlns:m="http://schemas.openxmlformats.org/officeDocument/2006/math" xmlns:v="urn:schemas-microsoft-com:vml" xmlns:wp14="http://schemas.microsoft.com/office/word/2010/wordprocessingDrawing" xmlns:wp="http://schemas.openxmlformats.org/drawingml/2006/wordprocessingDrawing" xmlns:w10="urn:schemas-microsoft-com:office:word" xmlns:w="http://schemas.openxmlformats.org/wordprocessingml/2006/main" xmlns:w14="http://schemas.microsoft.com/office/word/2010/wordml" xmlns:w15="http://schemas.microsoft.com/office/word/2012/wordml" xmlns:w16cex="http://schemas.microsoft.com/office/word/2018/wordml/cex" xmlns:w16cid="http://schemas.microsoft.com/office/word/2016/wordml/cid" xmlns:w16="http://schemas.microsoft.com/office/word/2018/wordml" xmlns:w16sdtdh="http://schemas.microsoft.com/office/word/2020/wordml/sdtdatahash" xmlns:w16se="http://schemas.microsoft.com/office/word/2015/wordml/symex" xmlns:wpg="http://schemas.microsoft.com/office/word/2010/wordprocessingGroup" xmlns:wpi="http://schemas.microsoft.com/office/word/2010/wordprocessingInk" xmlns:wne="http://schemas.microsoft.com/office/word/2006/wordml" xmlns:wps="http://schemas.microsoft.com/office/word/2010/wordprocessingShape" mc:Ignorable="w14 w15 w16se w16cid w16 w16cex w16sdtdh wp14">
+<w:ftr xmlns:wpc="http://schemas.microsoft.com/office/word/2010/wordprocessingCanvas" xmlns:cx="http://schemas.microsoft.com/office/drawing/2014/chartex" xmlns:cx1="http://schemas.microsoft.com/office/drawing/2015/9/8/chartex" xmlns:cx2="http://schemas.microsoft.com/office/drawing/2015/10/21/chartex" xmlns:cx3="http://schemas.microsoft.com/office/drawing/2016/5/9/chartex" xmlns:cx4="http://schemas.microsoft.com/office/drawing/2016/5/10/chartex" xmlns:cx5="http://schemas.microsoft.com/office/drawing/2016/5/11/chartex" xmlns:cx6="http://schemas.microsoft.com/office/drawing/2016/5/12/chartex" xmlns:cx7="http://schemas.microsoft.com/office/drawing/2016/5/13/chartex" xmlns:cx8="http://schemas.microsoft.com/office/drawing/2016/5/14/chartex" xmlns:mc="http://schemas.openxmlformats.org/markup-compatibility/2006" xmlns:aink="http://schemas.microsoft.com/office/drawing/2016/ink" xmlns:am3d="http://schemas.microsoft.com/office/drawing/2017/model3d" xmlns:o="urn:schemas-microsoft-com:office:office" xmlns:r="http://schemas.openxmlformats.org/officeDocument/2006/relationships" xmlns:m="http://schemas.openxmlformats.org/officeDocument/2006/math" xmlns:v="urn:schemas-microsoft-com:vml" xmlns:wp14="http://schemas.microsoft.com/office/word/2010/wordprocessingDrawing" xmlns:wp="http://schemas.openxmlformats.org/drawingml/2006/wordprocessingDrawing" xmlns:w10="urn:schemas-microsoft-com:office:word" xmlns:w="http://schemas.openxmlformats.org/wordprocessingml/2006/main" xmlns:w14="http://schemas.microsoft.com/office/word/2010/wordml" xmlns:w15="http://schemas.microsoft.com/office/word/2012/wordml" xmlns:w16cex="http://schemas.microsoft.com/office/word/2018/wordml/cex" xmlns:w16cid="http://schemas.microsoft.com/office/word/2016/wordml/cid" xmlns:w16="http://schemas.microsoft.com/office/word/2018/wordml" xmlns:w16sdtdh="http://schemas.microsoft.com/office/word/2020/wordml/sdtdatahash" xmlns:w16se="http://schemas.microsoft.com/office/word/2015/wordml/symex" xmlns:wpg="http://schemas.microsoft.com/office/word/2010/wordprocessingGroup" xmlns:wpi="http://schemas.microsoft.com/office/word/2010/wordprocessingInk" xmlns:wne="http://schemas.microsoft.com/office/word/2006/wordml" xmlns:wps="http://schemas.microsoft.com/office/word/2010/wordprocessingShape" mc:Ignorable="w14 w15 w16se w16cid w16 w16cex w16sdtdh wp14">
   <w:p>
     <w:pPr>
       <w:pStyle w:val="Footer"/>
@@ -1650,7 +1902,7 @@
 </file>
 
 <file path=word/footer2.xml><?xml version="1.0" encoding="utf-8"?>
-<w:ftr xmlns:wpc="http://schemas.microsoft.com/office/word/2010/wordprocessingCanvas" xmlns:cx="http://schemas.microsoft.com/office/drawing/2014/chartex" xmlns:cx1="http://schemas.microsoft.com/office/drawing/2015/9/8/chartex" xmlns:cx2="http://schemas.microsoft.com/office/drawing/2015/10/21/chartex" xmlns:cx3="http://schemas.microsoft.com/office/drawing/2016/5/9/chartex" xmlns:cx4="http://schemas.microsoft.com/office/drawing/2016/5/10/chartex" xmlns:cx5="http://schemas.microsoft.com/office/drawing/2016/5/11/chartex" xmlns:cx6="http://schemas.microsoft.com/office/drawing/2016/5/12/chartex" xmlns:cx7="http://schemas.microsoft.com/office/drawing/2016/5/13/chartex" xmlns:cx8="http://schemas.microsoft.com/office/drawing/2016/5/14/chartex" xmlns:mc="http://schemas.openxmlformats.org/markup-compatibility/2006" xmlns:aink="http://schemas.microsoft.com/office/drawing/2016/ink" xmlns:am3d="http://schemas.microsoft.com/office/drawing/2017/model3d" xmlns:o="urn:schemas-microsoft-com:office:office" xmlns:oel="http://schemas.microsoft.com/office/2019/extlst" xmlns:r="http://schemas.openxmlformats.org/officeDocument/2006/relationships" xmlns:m="http://schemas.openxmlformats.org/officeDocument/2006/math" xmlns:v="urn:schemas-microsoft-com:vml" xmlns:wp14="http://schemas.microsoft.com/office/word/2010/wordprocessingDrawing" xmlns:wp="http://schemas.openxmlformats.org/drawingml/2006/wordprocessingDrawing" xmlns:w10="urn:schemas-microsoft-com:office:word" xmlns:w="http://schemas.openxmlformats.org/wordprocessingml/2006/main" xmlns:w14="http://schemas.microsoft.com/office/word/2010/wordml" xmlns:w15="http://schemas.microsoft.com/office/word/2012/wordml" xmlns:w16cex="http://schemas.microsoft.com/office/word/2018/wordml/cex" xmlns:w16cid="http://schemas.microsoft.com/office/word/2016/wordml/cid" xmlns:w16="http://schemas.microsoft.com/office/word/2018/wordml" xmlns:w16sdtdh="http://schemas.microsoft.com/office/word/2020/wordml/sdtdatahash" xmlns:w16se="http://schemas.microsoft.com/office/word/2015/wordml/symex" xmlns:wpg="http://schemas.microsoft.com/office/word/2010/wordprocessingGroup" xmlns:wpi="http://schemas.microsoft.com/office/word/2010/wordprocessingInk" xmlns:wne="http://schemas.microsoft.com/office/word/2006/wordml" xmlns:wps="http://schemas.microsoft.com/office/word/2010/wordprocessingShape" mc:Ignorable="w14 w15 w16se w16cid w16 w16cex w16sdtdh wp14">
+<w:ftr xmlns:wpc="http://schemas.microsoft.com/office/word/2010/wordprocessingCanvas" xmlns:cx="http://schemas.microsoft.com/office/drawing/2014/chartex" xmlns:cx1="http://schemas.microsoft.com/office/drawing/2015/9/8/chartex" xmlns:cx2="http://schemas.microsoft.com/office/drawing/2015/10/21/chartex" xmlns:cx3="http://schemas.microsoft.com/office/drawing/2016/5/9/chartex" xmlns:cx4="http://schemas.microsoft.com/office/drawing/2016/5/10/chartex" xmlns:cx5="http://schemas.microsoft.com/office/drawing/2016/5/11/chartex" xmlns:cx6="http://schemas.microsoft.com/office/drawing/2016/5/12/chartex" xmlns:cx7="http://schemas.microsoft.com/office/drawing/2016/5/13/chartex" xmlns:cx8="http://schemas.microsoft.com/office/drawing/2016/5/14/chartex" xmlns:mc="http://schemas.openxmlformats.org/markup-compatibility/2006" xmlns:aink="http://schemas.microsoft.com/office/drawing/2016/ink" xmlns:am3d="http://schemas.microsoft.com/office/drawing/2017/model3d" xmlns:o="urn:schemas-microsoft-com:office:office" xmlns:r="http://schemas.openxmlformats.org/officeDocument/2006/relationships" xmlns:m="http://schemas.openxmlformats.org/officeDocument/2006/math" xmlns:v="urn:schemas-microsoft-com:vml" xmlns:wp14="http://schemas.microsoft.com/office/word/2010/wordprocessingDrawing" xmlns:wp="http://schemas.openxmlformats.org/drawingml/2006/wordprocessingDrawing" xmlns:w10="urn:schemas-microsoft-com:office:word" xmlns:w="http://schemas.openxmlformats.org/wordprocessingml/2006/main" xmlns:w14="http://schemas.microsoft.com/office/word/2010/wordml" xmlns:w15="http://schemas.microsoft.com/office/word/2012/wordml" xmlns:w16cex="http://schemas.microsoft.com/office/word/2018/wordml/cex" xmlns:w16cid="http://schemas.microsoft.com/office/word/2016/wordml/cid" xmlns:w16="http://schemas.microsoft.com/office/word/2018/wordml" xmlns:w16sdtdh="http://schemas.microsoft.com/office/word/2020/wordml/sdtdatahash" xmlns:w16se="http://schemas.microsoft.com/office/word/2015/wordml/symex" xmlns:wpg="http://schemas.microsoft.com/office/word/2010/wordprocessingGroup" xmlns:wpi="http://schemas.microsoft.com/office/word/2010/wordprocessingInk" xmlns:wne="http://schemas.microsoft.com/office/word/2006/wordml" xmlns:wps="http://schemas.microsoft.com/office/word/2010/wordprocessingShape" mc:Ignorable="w14 w15 w16se w16cid w16 w16cex w16sdtdh wp14">
   <w:p>
     <w:pPr>
       <w:pStyle w:val="Footer"/>
@@ -1660,7 +1912,7 @@
 </file>
 
 <file path=word/footer3.xml><?xml version="1.0" encoding="utf-8"?>
-<w:ftr xmlns:wpc="http://schemas.microsoft.com/office/word/2010/wordprocessingCanvas" xmlns:cx="http://schemas.microsoft.com/office/drawing/2014/chartex" xmlns:cx1="http://schemas.microsoft.com/office/drawing/2015/9/8/chartex" xmlns:cx2="http://schemas.microsoft.com/office/drawing/2015/10/21/chartex" xmlns:cx3="http://schemas.microsoft.com/office/drawing/2016/5/9/chartex" xmlns:cx4="http://schemas.microsoft.com/office/drawing/2016/5/10/chartex" xmlns:cx5="http://schemas.microsoft.com/office/drawing/2016/5/11/chartex" xmlns:cx6="http://schemas.microsoft.com/office/drawing/2016/5/12/chartex" xmlns:cx7="http://schemas.microsoft.com/office/drawing/2016/5/13/chartex" xmlns:cx8="http://schemas.microsoft.com/office/drawing/2016/5/14/chartex" xmlns:mc="http://schemas.openxmlformats.org/markup-compatibility/2006" xmlns:aink="http://schemas.microsoft.com/office/drawing/2016/ink" xmlns:am3d="http://schemas.microsoft.com/office/drawing/2017/model3d" xmlns:o="urn:schemas-microsoft-com:office:office" xmlns:oel="http://schemas.microsoft.com/office/2019/extlst" xmlns:r="http://schemas.openxmlformats.org/officeDocument/2006/relationships" xmlns:m="http://schemas.openxmlformats.org/officeDocument/2006/math" xmlns:v="urn:schemas-microsoft-com:vml" xmlns:wp14="http://schemas.microsoft.com/office/word/2010/wordprocessingDrawing" xmlns:wp="http://schemas.openxmlformats.org/drawingml/2006/wordprocessingDrawing" xmlns:w10="urn:schemas-microsoft-com:office:word" xmlns:w="http://schemas.openxmlformats.org/wordprocessingml/2006/main" xmlns:w14="http://schemas.microsoft.com/office/word/2010/wordml" xmlns:w15="http://schemas.microsoft.com/office/word/2012/wordml" xmlns:w16cex="http://schemas.microsoft.com/office/word/2018/wordml/cex" xmlns:w16cid="http://schemas.microsoft.com/office/word/2016/wordml/cid" xmlns:w16="http://schemas.microsoft.com/office/word/2018/wordml" xmlns:w16sdtdh="http://schemas.microsoft.com/office/word/2020/wordml/sdtdatahash" xmlns:w16se="http://schemas.microsoft.com/office/word/2015/wordml/symex" xmlns:wpg="http://schemas.microsoft.com/office/word/2010/wordprocessingGroup" xmlns:wpi="http://schemas.microsoft.com/office/word/2010/wordprocessingInk" xmlns:wne="http://schemas.microsoft.com/office/word/2006/wordml" xmlns:wps="http://schemas.microsoft.com/office/word/2010/wordprocessingShape" mc:Ignorable="w14 w15 w16se w16cid w16 w16cex w16sdtdh wp14">
+<w:ftr xmlns:wpc="http://schemas.microsoft.com/office/word/2010/wordprocessingCanvas" xmlns:cx="http://schemas.microsoft.com/office/drawing/2014/chartex" xmlns:cx1="http://schemas.microsoft.com/office/drawing/2015/9/8/chartex" xmlns:cx2="http://schemas.microsoft.com/office/drawing/2015/10/21/chartex" xmlns:cx3="http://schemas.microsoft.com/office/drawing/2016/5/9/chartex" xmlns:cx4="http://schemas.microsoft.com/office/drawing/2016/5/10/chartex" xmlns:cx5="http://schemas.microsoft.com/office/drawing/2016/5/11/chartex" xmlns:cx6="http://schemas.microsoft.com/office/drawing/2016/5/12/chartex" xmlns:cx7="http://schemas.microsoft.com/office/drawing/2016/5/13/chartex" xmlns:cx8="http://schemas.microsoft.com/office/drawing/2016/5/14/chartex" xmlns:mc="http://schemas.openxmlformats.org/markup-compatibility/2006" xmlns:aink="http://schemas.microsoft.com/office/drawing/2016/ink" xmlns:am3d="http://schemas.microsoft.com/office/drawing/2017/model3d" xmlns:o="urn:schemas-microsoft-com:office:office" xmlns:r="http://schemas.openxmlformats.org/officeDocument/2006/relationships" xmlns:m="http://schemas.openxmlformats.org/officeDocument/2006/math" xmlns:v="urn:schemas-microsoft-com:vml" xmlns:wp14="http://schemas.microsoft.com/office/word/2010/wordprocessingDrawing" xmlns:wp="http://schemas.openxmlformats.org/drawingml/2006/wordprocessingDrawing" xmlns:w10="urn:schemas-microsoft-com:office:word" xmlns:w="http://schemas.openxmlformats.org/wordprocessingml/2006/main" xmlns:w14="http://schemas.microsoft.com/office/word/2010/wordml" xmlns:w15="http://schemas.microsoft.com/office/word/2012/wordml" xmlns:w16cex="http://schemas.microsoft.com/office/word/2018/wordml/cex" xmlns:w16cid="http://schemas.microsoft.com/office/word/2016/wordml/cid" xmlns:w16="http://schemas.microsoft.com/office/word/2018/wordml" xmlns:w16sdtdh="http://schemas.microsoft.com/office/word/2020/wordml/sdtdatahash" xmlns:w16se="http://schemas.microsoft.com/office/word/2015/wordml/symex" xmlns:wpg="http://schemas.microsoft.com/office/word/2010/wordprocessingGroup" xmlns:wpi="http://schemas.microsoft.com/office/word/2010/wordprocessingInk" xmlns:wne="http://schemas.microsoft.com/office/word/2006/wordml" xmlns:wps="http://schemas.microsoft.com/office/word/2010/wordprocessingShape" mc:Ignorable="w14 w15 w16se w16cid w16 w16cex w16sdtdh wp14">
   <w:p>
     <w:pPr>
       <w:pStyle w:val="Footer"/>
@@ -1670,7 +1922,7 @@
 </file>
 
 <file path=word/footnotes.xml><?xml version="1.0" encoding="utf-8"?>
-<w:footnotes xmlns:wpc="http://schemas.microsoft.com/office/word/2010/wordprocessingCanvas" xmlns:cx="http://schemas.microsoft.com/office/drawing/2014/chartex" xmlns:cx1="http://schemas.microsoft.com/office/drawing/2015/9/8/chartex" xmlns:cx2="http://schemas.microsoft.com/office/drawing/2015/10/21/chartex" xmlns:cx3="http://schemas.microsoft.com/office/drawing/2016/5/9/chartex" xmlns:cx4="http://schemas.microsoft.com/office/drawing/2016/5/10/chartex" xmlns:cx5="http://schemas.microsoft.com/office/drawing/2016/5/11/chartex" xmlns:cx6="http://schemas.microsoft.com/office/drawing/2016/5/12/chartex" xmlns:cx7="http://schemas.microsoft.com/office/drawing/2016/5/13/chartex" xmlns:cx8="http://schemas.microsoft.com/office/drawing/2016/5/14/chartex" xmlns:mc="http://schemas.openxmlformats.org/markup-compatibility/2006" xmlns:aink="http://schemas.microsoft.com/office/drawing/2016/ink" xmlns:am3d="http://schemas.microsoft.com/office/drawing/2017/model3d" xmlns:o="urn:schemas-microsoft-com:office:office" xmlns:oel="http://schemas.microsoft.com/office/2019/extlst" xmlns:r="http://schemas.openxmlformats.org/officeDocument/2006/relationships" xmlns:m="http://schemas.openxmlformats.org/officeDocument/2006/math" xmlns:v="urn:schemas-microsoft-com:vml" xmlns:wp14="http://schemas.microsoft.com/office/word/2010/wordprocessingDrawing" xmlns:wp="http://schemas.openxmlformats.org/drawingml/2006/wordprocessingDrawing" xmlns:w10="urn:schemas-microsoft-com:office:word" xmlns:w="http://schemas.openxmlformats.org/wordprocessingml/2006/main" xmlns:w14="http://schemas.microsoft.com/office/word/2010/wordml" xmlns:w15="http://schemas.microsoft.com/office/word/2012/wordml" xmlns:w16cex="http://schemas.microsoft.com/office/word/2018/wordml/cex" xmlns:w16cid="http://schemas.microsoft.com/office/word/2016/wordml/cid" xmlns:w16="http://schemas.microsoft.com/office/word/2018/wordml" xmlns:w16sdtdh="http://schemas.microsoft.com/office/word/2020/wordml/sdtdatahash" xmlns:w16se="http://schemas.microsoft.com/office/word/2015/wordml/symex" xmlns:wpg="http://schemas.microsoft.com/office/word/2010/wordprocessingGroup" xmlns:wpi="http://schemas.microsoft.com/office/word/2010/wordprocessingInk" xmlns:wne="http://schemas.microsoft.com/office/word/2006/wordml" xmlns:wps="http://schemas.microsoft.com/office/word/2010/wordprocessingShape" mc:Ignorable="w14 w15 w16se w16cid w16 w16cex w16sdtdh wp14">
+<w:footnotes xmlns:wpc="http://schemas.microsoft.com/office/word/2010/wordprocessingCanvas" xmlns:cx="http://schemas.microsoft.com/office/drawing/2014/chartex" xmlns:cx1="http://schemas.microsoft.com/office/drawing/2015/9/8/chartex" xmlns:cx2="http://schemas.microsoft.com/office/drawing/2015/10/21/chartex" xmlns:cx3="http://schemas.microsoft.com/office/drawing/2016/5/9/chartex" xmlns:cx4="http://schemas.microsoft.com/office/drawing/2016/5/10/chartex" xmlns:cx5="http://schemas.microsoft.com/office/drawing/2016/5/11/chartex" xmlns:cx6="http://schemas.microsoft.com/office/drawing/2016/5/12/chartex" xmlns:cx7="http://schemas.microsoft.com/office/drawing/2016/5/13/chartex" xmlns:cx8="http://schemas.microsoft.com/office/drawing/2016/5/14/chartex" xmlns:mc="http://schemas.openxmlformats.org/markup-compatibility/2006" xmlns:aink="http://schemas.microsoft.com/office/drawing/2016/ink" xmlns:am3d="http://schemas.microsoft.com/office/drawing/2017/model3d" xmlns:o="urn:schemas-microsoft-com:office:office" xmlns:r="http://schemas.openxmlformats.org/officeDocument/2006/relationships" xmlns:m="http://schemas.openxmlformats.org/officeDocument/2006/math" xmlns:v="urn:schemas-microsoft-com:vml" xmlns:wp14="http://schemas.microsoft.com/office/word/2010/wordprocessingDrawing" xmlns:wp="http://schemas.openxmlformats.org/drawingml/2006/wordprocessingDrawing" xmlns:w10="urn:schemas-microsoft-com:office:word" xmlns:w="http://schemas.openxmlformats.org/wordprocessingml/2006/main" xmlns:w14="http://schemas.microsoft.com/office/word/2010/wordml" xmlns:w15="http://schemas.microsoft.com/office/word/2012/wordml" xmlns:w16cex="http://schemas.microsoft.com/office/word/2018/wordml/cex" xmlns:w16cid="http://schemas.microsoft.com/office/word/2016/wordml/cid" xmlns:w16="http://schemas.microsoft.com/office/word/2018/wordml" xmlns:w16sdtdh="http://schemas.microsoft.com/office/word/2020/wordml/sdtdatahash" xmlns:w16se="http://schemas.microsoft.com/office/word/2015/wordml/symex" xmlns:wpg="http://schemas.microsoft.com/office/word/2010/wordprocessingGroup" xmlns:wpi="http://schemas.microsoft.com/office/word/2010/wordprocessingInk" xmlns:wne="http://schemas.microsoft.com/office/word/2006/wordml" xmlns:wps="http://schemas.microsoft.com/office/word/2010/wordprocessingShape" mc:Ignorable="w14 w15 w16se w16cid w16 w16cex w16sdtdh wp14">
   <w:footnote w:type="separator" w:id="-1">
     <w:p>
       <w:pPr>
@@ -1695,7 +1947,7 @@
 </file>
 
 <file path=word/header1.xml><?xml version="1.0" encoding="utf-8"?>
-<w:hdr xmlns:wpc="http://schemas.microsoft.com/office/word/2010/wordprocessingCanvas" xmlns:cx="http://schemas.microsoft.com/office/drawing/2014/chartex" xmlns:cx1="http://schemas.microsoft.com/office/drawing/2015/9/8/chartex" xmlns:cx2="http://schemas.microsoft.com/office/drawing/2015/10/21/chartex" xmlns:cx3="http://schemas.microsoft.com/office/drawing/2016/5/9/chartex" xmlns:cx4="http://schemas.microsoft.com/office/drawing/2016/5/10/chartex" xmlns:cx5="http://schemas.microsoft.com/office/drawing/2016/5/11/chartex" xmlns:cx6="http://schemas.microsoft.com/office/drawing/2016/5/12/chartex" xmlns:cx7="http://schemas.microsoft.com/office/drawing/2016/5/13/chartex" xmlns:cx8="http://schemas.microsoft.com/office/drawing/2016/5/14/chartex" xmlns:mc="http://schemas.openxmlformats.org/markup-compatibility/2006" xmlns:aink="http://schemas.microsoft.com/office/drawing/2016/ink" xmlns:am3d="http://schemas.microsoft.com/office/drawing/2017/model3d" xmlns:o="urn:schemas-microsoft-com:office:office" xmlns:oel="http://schemas.microsoft.com/office/2019/extlst" xmlns:r="http://schemas.openxmlformats.org/officeDocument/2006/relationships" xmlns:m="http://schemas.openxmlformats.org/officeDocument/2006/math" xmlns:v="urn:schemas-microsoft-com:vml" xmlns:wp14="http://schemas.microsoft.com/office/word/2010/wordprocessingDrawing" xmlns:wp="http://schemas.openxmlformats.org/drawingml/2006/wordprocessingDrawing" xmlns:w10="urn:schemas-microsoft-com:office:word" xmlns:w="http://schemas.openxmlformats.org/wordprocessingml/2006/main" xmlns:w14="http://schemas.microsoft.com/office/word/2010/wordml" xmlns:w15="http://schemas.microsoft.com/office/word/2012/wordml" xmlns:w16cex="http://schemas.microsoft.com/office/word/2018/wordml/cex" xmlns:w16cid="http://schemas.microsoft.com/office/word/2016/wordml/cid" xmlns:w16="http://schemas.microsoft.com/office/word/2018/wordml" xmlns:w16sdtdh="http://schemas.microsoft.com/office/word/2020/wordml/sdtdatahash" xmlns:w16se="http://schemas.microsoft.com/office/word/2015/wordml/symex" xmlns:wpg="http://schemas.microsoft.com/office/word/2010/wordprocessingGroup" xmlns:wpi="http://schemas.microsoft.com/office/word/2010/wordprocessingInk" xmlns:wne="http://schemas.microsoft.com/office/word/2006/wordml" xmlns:wps="http://schemas.microsoft.com/office/word/2010/wordprocessingShape" mc:Ignorable="w14 w15 w16se w16cid w16 w16cex w16sdtdh wp14">
+<w:hdr xmlns:wpc="http://schemas.microsoft.com/office/word/2010/wordprocessingCanvas" xmlns:cx="http://schemas.microsoft.com/office/drawing/2014/chartex" xmlns:cx1="http://schemas.microsoft.com/office/drawing/2015/9/8/chartex" xmlns:cx2="http://schemas.microsoft.com/office/drawing/2015/10/21/chartex" xmlns:cx3="http://schemas.microsoft.com/office/drawing/2016/5/9/chartex" xmlns:cx4="http://schemas.microsoft.com/office/drawing/2016/5/10/chartex" xmlns:cx5="http://schemas.microsoft.com/office/drawing/2016/5/11/chartex" xmlns:cx6="http://schemas.microsoft.com/office/drawing/2016/5/12/chartex" xmlns:cx7="http://schemas.microsoft.com/office/drawing/2016/5/13/chartex" xmlns:cx8="http://schemas.microsoft.com/office/drawing/2016/5/14/chartex" xmlns:mc="http://schemas.openxmlformats.org/markup-compatibility/2006" xmlns:aink="http://schemas.microsoft.com/office/drawing/2016/ink" xmlns:am3d="http://schemas.microsoft.com/office/drawing/2017/model3d" xmlns:o="urn:schemas-microsoft-com:office:office" xmlns:r="http://schemas.openxmlformats.org/officeDocument/2006/relationships" xmlns:m="http://schemas.openxmlformats.org/officeDocument/2006/math" xmlns:v="urn:schemas-microsoft-com:vml" xmlns:wp14="http://schemas.microsoft.com/office/word/2010/wordprocessingDrawing" xmlns:wp="http://schemas.openxmlformats.org/drawingml/2006/wordprocessingDrawing" xmlns:w10="urn:schemas-microsoft-com:office:word" xmlns:w="http://schemas.openxmlformats.org/wordprocessingml/2006/main" xmlns:w14="http://schemas.microsoft.com/office/word/2010/wordml" xmlns:w15="http://schemas.microsoft.com/office/word/2012/wordml" xmlns:w16cex="http://schemas.microsoft.com/office/word/2018/wordml/cex" xmlns:w16cid="http://schemas.microsoft.com/office/word/2016/wordml/cid" xmlns:w16="http://schemas.microsoft.com/office/word/2018/wordml" xmlns:w16sdtdh="http://schemas.microsoft.com/office/word/2020/wordml/sdtdatahash" xmlns:w16se="http://schemas.microsoft.com/office/word/2015/wordml/symex" xmlns:wpg="http://schemas.microsoft.com/office/word/2010/wordprocessingGroup" xmlns:wpi="http://schemas.microsoft.com/office/word/2010/wordprocessingInk" xmlns:wne="http://schemas.microsoft.com/office/word/2006/wordml" xmlns:wps="http://schemas.microsoft.com/office/word/2010/wordprocessingShape" mc:Ignorable="w14 w15 w16se w16cid w16 w16cex w16sdtdh wp14">
   <w:p>
     <w:pPr>
       <w:pStyle w:val="Header"/>
@@ -1705,7 +1957,7 @@
 </file>
 
 <file path=word/header2.xml><?xml version="1.0" encoding="utf-8"?>
-<w:hdr xmlns:wpc="http://schemas.microsoft.com/office/word/2010/wordprocessingCanvas" xmlns:cx="http://schemas.microsoft.com/office/drawing/2014/chartex" xmlns:cx1="http://schemas.microsoft.com/office/drawing/2015/9/8/chartex" xmlns:cx2="http://schemas.microsoft.com/office/drawing/2015/10/21/chartex" xmlns:cx3="http://schemas.microsoft.com/office/drawing/2016/5/9/chartex" xmlns:cx4="http://schemas.microsoft.com/office/drawing/2016/5/10/chartex" xmlns:cx5="http://schemas.microsoft.com/office/drawing/2016/5/11/chartex" xmlns:cx6="http://schemas.microsoft.com/office/drawing/2016/5/12/chartex" xmlns:cx7="http://schemas.microsoft.com/office/drawing/2016/5/13/chartex" xmlns:cx8="http://schemas.microsoft.com/office/drawing/2016/5/14/chartex" xmlns:mc="http://schemas.openxmlformats.org/markup-compatibility/2006" xmlns:aink="http://schemas.microsoft.com/office/drawing/2016/ink" xmlns:am3d="http://schemas.microsoft.com/office/drawing/2017/model3d" xmlns:o="urn:schemas-microsoft-com:office:office" xmlns:oel="http://schemas.microsoft.com/office/2019/extlst" xmlns:r="http://schemas.openxmlformats.org/officeDocument/2006/relationships" xmlns:m="http://schemas.openxmlformats.org/officeDocument/2006/math" xmlns:v="urn:schemas-microsoft-com:vml" xmlns:wp14="http://schemas.microsoft.com/office/word/2010/wordprocessingDrawing" xmlns:wp="http://schemas.openxmlformats.org/drawingml/2006/wordprocessingDrawing" xmlns:w10="urn:schemas-microsoft-com:office:word" xmlns:w="http://schemas.openxmlformats.org/wordprocessingml/2006/main" xmlns:w14="http://schemas.microsoft.com/office/word/2010/wordml" xmlns:w15="http://schemas.microsoft.com/office/word/2012/wordml" xmlns:w16cex="http://schemas.microsoft.com/office/word/2018/wordml/cex" xmlns:w16cid="http://schemas.microsoft.com/office/word/2016/wordml/cid" xmlns:w16="http://schemas.microsoft.com/office/word/2018/wordml" xmlns:w16sdtdh="http://schemas.microsoft.com/office/word/2020/wordml/sdtdatahash" xmlns:w16se="http://schemas.microsoft.com/office/word/2015/wordml/symex" xmlns:wpg="http://schemas.microsoft.com/office/word/2010/wordprocessingGroup" xmlns:wpi="http://schemas.microsoft.com/office/word/2010/wordprocessingInk" xmlns:wne="http://schemas.microsoft.com/office/word/2006/wordml" xmlns:wps="http://schemas.microsoft.com/office/word/2010/wordprocessingShape" mc:Ignorable="w14 w15 w16se w16cid w16 w16cex w16sdtdh wp14">
+<w:hdr xmlns:wpc="http://schemas.microsoft.com/office/word/2010/wordprocessingCanvas" xmlns:cx="http://schemas.microsoft.com/office/drawing/2014/chartex" xmlns:cx1="http://schemas.microsoft.com/office/drawing/2015/9/8/chartex" xmlns:cx2="http://schemas.microsoft.com/office/drawing/2015/10/21/chartex" xmlns:cx3="http://schemas.microsoft.com/office/drawing/2016/5/9/chartex" xmlns:cx4="http://schemas.microsoft.com/office/drawing/2016/5/10/chartex" xmlns:cx5="http://schemas.microsoft.com/office/drawing/2016/5/11/chartex" xmlns:cx6="http://schemas.microsoft.com/office/drawing/2016/5/12/chartex" xmlns:cx7="http://schemas.microsoft.com/office/drawing/2016/5/13/chartex" xmlns:cx8="http://schemas.microsoft.com/office/drawing/2016/5/14/chartex" xmlns:mc="http://schemas.openxmlformats.org/markup-compatibility/2006" xmlns:aink="http://schemas.microsoft.com/office/drawing/2016/ink" xmlns:am3d="http://schemas.microsoft.com/office/drawing/2017/model3d" xmlns:o="urn:schemas-microsoft-com:office:office" xmlns:r="http://schemas.openxmlformats.org/officeDocument/2006/relationships" xmlns:m="http://schemas.openxmlformats.org/officeDocument/2006/math" xmlns:v="urn:schemas-microsoft-com:vml" xmlns:wp14="http://schemas.microsoft.com/office/word/2010/wordprocessingDrawing" xmlns:wp="http://schemas.openxmlformats.org/drawingml/2006/wordprocessingDrawing" xmlns:w10="urn:schemas-microsoft-com:office:word" xmlns:w="http://schemas.openxmlformats.org/wordprocessingml/2006/main" xmlns:w14="http://schemas.microsoft.com/office/word/2010/wordml" xmlns:w15="http://schemas.microsoft.com/office/word/2012/wordml" xmlns:w16cex="http://schemas.microsoft.com/office/word/2018/wordml/cex" xmlns:w16cid="http://schemas.microsoft.com/office/word/2016/wordml/cid" xmlns:w16="http://schemas.microsoft.com/office/word/2018/wordml" xmlns:w16sdtdh="http://schemas.microsoft.com/office/word/2020/wordml/sdtdatahash" xmlns:w16se="http://schemas.microsoft.com/office/word/2015/wordml/symex" xmlns:wpg="http://schemas.microsoft.com/office/word/2010/wordprocessingGroup" xmlns:wpi="http://schemas.microsoft.com/office/word/2010/wordprocessingInk" xmlns:wne="http://schemas.microsoft.com/office/word/2006/wordml" xmlns:wps="http://schemas.microsoft.com/office/word/2010/wordprocessingShape" mc:Ignorable="w14 w15 w16se w16cid w16 w16cex w16sdtdh wp14">
   <w:p>
     <w:pPr>
       <w:pStyle w:val="Header"/>
@@ -1715,7 +1967,7 @@
 </file>
 
 <file path=word/header3.xml><?xml version="1.0" encoding="utf-8"?>
-<w:hdr xmlns:wpc="http://schemas.microsoft.com/office/word/2010/wordprocessingCanvas" xmlns:cx="http://schemas.microsoft.com/office/drawing/2014/chartex" xmlns:cx1="http://schemas.microsoft.com/office/drawing/2015/9/8/chartex" xmlns:cx2="http://schemas.microsoft.com/office/drawing/2015/10/21/chartex" xmlns:cx3="http://schemas.microsoft.com/office/drawing/2016/5/9/chartex" xmlns:cx4="http://schemas.microsoft.com/office/drawing/2016/5/10/chartex" xmlns:cx5="http://schemas.microsoft.com/office/drawing/2016/5/11/chartex" xmlns:cx6="http://schemas.microsoft.com/office/drawing/2016/5/12/chartex" xmlns:cx7="http://schemas.microsoft.com/office/drawing/2016/5/13/chartex" xmlns:cx8="http://schemas.microsoft.com/office/drawing/2016/5/14/chartex" xmlns:mc="http://schemas.openxmlformats.org/markup-compatibility/2006" xmlns:aink="http://schemas.microsoft.com/office/drawing/2016/ink" xmlns:am3d="http://schemas.microsoft.com/office/drawing/2017/model3d" xmlns:o="urn:schemas-microsoft-com:office:office" xmlns:oel="http://schemas.microsoft.com/office/2019/extlst" xmlns:r="http://schemas.openxmlformats.org/officeDocument/2006/relationships" xmlns:m="http://schemas.openxmlformats.org/officeDocument/2006/math" xmlns:v="urn:schemas-microsoft-com:vml" xmlns:wp14="http://schemas.microsoft.com/office/word/2010/wordprocessingDrawing" xmlns:wp="http://schemas.openxmlformats.org/drawingml/2006/wordprocessingDrawing" xmlns:w10="urn:schemas-microsoft-com:office:word" xmlns:w="http://schemas.openxmlformats.org/wordprocessingml/2006/main" xmlns:w14="http://schemas.microsoft.com/office/word/2010/wordml" xmlns:w15="http://schemas.microsoft.com/office/word/2012/wordml" xmlns:w16cex="http://schemas.microsoft.com/office/word/2018/wordml/cex" xmlns:w16cid="http://schemas.microsoft.com/office/word/2016/wordml/cid" xmlns:w16="http://schemas.microsoft.com/office/word/2018/wordml" xmlns:w16sdtdh="http://schemas.microsoft.com/office/word/2020/wordml/sdtdatahash" xmlns:w16se="http://schemas.microsoft.com/office/word/2015/wordml/symex" xmlns:wpg="http://schemas.microsoft.com/office/word/2010/wordprocessingGroup" xmlns:wpi="http://schemas.microsoft.com/office/word/2010/wordprocessingInk" xmlns:wne="http://schemas.microsoft.com/office/word/2006/wordml" xmlns:wps="http://schemas.microsoft.com/office/word/2010/wordprocessingShape" mc:Ignorable="w14 w15 w16se w16cid w16 w16cex w16sdtdh wp14">
+<w:hdr xmlns:wpc="http://schemas.microsoft.com/office/word/2010/wordprocessingCanvas" xmlns:cx="http://schemas.microsoft.com/office/drawing/2014/chartex" xmlns:cx1="http://schemas.microsoft.com/office/drawing/2015/9/8/chartex" xmlns:cx2="http://schemas.microsoft.com/office/drawing/2015/10/21/chartex" xmlns:cx3="http://schemas.microsoft.com/office/drawing/2016/5/9/chartex" xmlns:cx4="http://schemas.microsoft.com/office/drawing/2016/5/10/chartex" xmlns:cx5="http://schemas.microsoft.com/office/drawing/2016/5/11/chartex" xmlns:cx6="http://schemas.microsoft.com/office/drawing/2016/5/12/chartex" xmlns:cx7="http://schemas.microsoft.com/office/drawing/2016/5/13/chartex" xmlns:cx8="http://schemas.microsoft.com/office/drawing/2016/5/14/chartex" xmlns:mc="http://schemas.openxmlformats.org/markup-compatibility/2006" xmlns:aink="http://schemas.microsoft.com/office/drawing/2016/ink" xmlns:am3d="http://schemas.microsoft.com/office/drawing/2017/model3d" xmlns:o="urn:schemas-microsoft-com:office:office" xmlns:r="http://schemas.openxmlformats.org/officeDocument/2006/relationships" xmlns:m="http://schemas.openxmlformats.org/officeDocument/2006/math" xmlns:v="urn:schemas-microsoft-com:vml" xmlns:wp14="http://schemas.microsoft.com/office/word/2010/wordprocessingDrawing" xmlns:wp="http://schemas.openxmlformats.org/drawingml/2006/wordprocessingDrawing" xmlns:w10="urn:schemas-microsoft-com:office:word" xmlns:w="http://schemas.openxmlformats.org/wordprocessingml/2006/main" xmlns:w14="http://schemas.microsoft.com/office/word/2010/wordml" xmlns:w15="http://schemas.microsoft.com/office/word/2012/wordml" xmlns:w16cex="http://schemas.microsoft.com/office/word/2018/wordml/cex" xmlns:w16cid="http://schemas.microsoft.com/office/word/2016/wordml/cid" xmlns:w16="http://schemas.microsoft.com/office/word/2018/wordml" xmlns:w16sdtdh="http://schemas.microsoft.com/office/word/2020/wordml/sdtdatahash" xmlns:w16se="http://schemas.microsoft.com/office/word/2015/wordml/symex" xmlns:wpg="http://schemas.microsoft.com/office/word/2010/wordprocessingGroup" xmlns:wpi="http://schemas.microsoft.com/office/word/2010/wordprocessingInk" xmlns:wne="http://schemas.microsoft.com/office/word/2006/wordml" xmlns:wps="http://schemas.microsoft.com/office/word/2010/wordprocessingShape" mc:Ignorable="w14 w15 w16se w16cid w16 w16cex w16sdtdh wp14">
   <w:p>
     <w:pPr>
       <w:pStyle w:val="Header"/>
@@ -1725,7 +1977,7 @@
 </file>
 
 <file path=word/numbering.xml><?xml version="1.0" encoding="utf-8"?>
-<w:numbering xmlns:wpc="http://schemas.microsoft.com/office/word/2010/wordprocessingCanvas" xmlns:cx="http://schemas.microsoft.com/office/drawing/2014/chartex" xmlns:cx1="http://schemas.microsoft.com/office/drawing/2015/9/8/chartex" xmlns:cx2="http://schemas.microsoft.com/office/drawing/2015/10/21/chartex" xmlns:cx3="http://schemas.microsoft.com/office/drawing/2016/5/9/chartex" xmlns:cx4="http://schemas.microsoft.com/office/drawing/2016/5/10/chartex" xmlns:cx5="http://schemas.microsoft.com/office/drawing/2016/5/11/chartex" xmlns:cx6="http://schemas.microsoft.com/office/drawing/2016/5/12/chartex" xmlns:cx7="http://schemas.microsoft.com/office/drawing/2016/5/13/chartex" xmlns:cx8="http://schemas.microsoft.com/office/drawing/2016/5/14/chartex" xmlns:mc="http://schemas.openxmlformats.org/markup-compatibility/2006" xmlns:aink="http://schemas.microsoft.com/office/drawing/2016/ink" xmlns:am3d="http://schemas.microsoft.com/office/drawing/2017/model3d" xmlns:o="urn:schemas-microsoft-com:office:office" xmlns:oel="http://schemas.microsoft.com/office/2019/extlst" xmlns:r="http://schemas.openxmlformats.org/officeDocument/2006/relationships" xmlns:m="http://schemas.openxmlformats.org/officeDocument/2006/math" xmlns:v="urn:schemas-microsoft-com:vml" xmlns:wp14="http://schemas.microsoft.com/office/word/2010/wordprocessingDrawing" xmlns:wp="http://schemas.openxmlformats.org/drawingml/2006/wordprocessingDrawing" xmlns:w10="urn:schemas-microsoft-com:office:word" xmlns:w="http://schemas.openxmlformats.org/wordprocessingml/2006/main" xmlns:w14="http://schemas.microsoft.com/office/word/2010/wordml" xmlns:w15="http://schemas.microsoft.com/office/word/2012/wordml" xmlns:w16cex="http://schemas.microsoft.com/office/word/2018/wordml/cex" xmlns:w16cid="http://schemas.microsoft.com/office/word/2016/wordml/cid" xmlns:w16="http://schemas.microsoft.com/office/word/2018/wordml" xmlns:w16sdtdh="http://schemas.microsoft.com/office/word/2020/wordml/sdtdatahash" xmlns:w16se="http://schemas.microsoft.com/office/word/2015/wordml/symex" xmlns:wpg="http://schemas.microsoft.com/office/word/2010/wordprocessingGroup" xmlns:wpi="http://schemas.microsoft.com/office/word/2010/wordprocessingInk" xmlns:wne="http://schemas.microsoft.com/office/word/2006/wordml" xmlns:wps="http://schemas.microsoft.com/office/word/2010/wordprocessingShape" mc:Ignorable="w14 w15 w16se w16cid w16 w16cex w16sdtdh wp14">
+<w:numbering xmlns:wpc="http://schemas.microsoft.com/office/word/2010/wordprocessingCanvas" xmlns:cx="http://schemas.microsoft.com/office/drawing/2014/chartex" xmlns:cx1="http://schemas.microsoft.com/office/drawing/2015/9/8/chartex" xmlns:cx2="http://schemas.microsoft.com/office/drawing/2015/10/21/chartex" xmlns:cx3="http://schemas.microsoft.com/office/drawing/2016/5/9/chartex" xmlns:cx4="http://schemas.microsoft.com/office/drawing/2016/5/10/chartex" xmlns:cx5="http://schemas.microsoft.com/office/drawing/2016/5/11/chartex" xmlns:cx6="http://schemas.microsoft.com/office/drawing/2016/5/12/chartex" xmlns:cx7="http://schemas.microsoft.com/office/drawing/2016/5/13/chartex" xmlns:cx8="http://schemas.microsoft.com/office/drawing/2016/5/14/chartex" xmlns:mc="http://schemas.openxmlformats.org/markup-compatibility/2006" xmlns:aink="http://schemas.microsoft.com/office/drawing/2016/ink" xmlns:am3d="http://schemas.microsoft.com/office/drawing/2017/model3d" xmlns:o="urn:schemas-microsoft-com:office:office" xmlns:r="http://schemas.openxmlformats.org/officeDocument/2006/relationships" xmlns:m="http://schemas.openxmlformats.org/officeDocument/2006/math" xmlns:v="urn:schemas-microsoft-com:vml" xmlns:wp14="http://schemas.microsoft.com/office/word/2010/wordprocessingDrawing" xmlns:wp="http://schemas.openxmlformats.org/drawingml/2006/wordprocessingDrawing" xmlns:w10="urn:schemas-microsoft-com:office:word" xmlns:w="http://schemas.openxmlformats.org/wordprocessingml/2006/main" xmlns:w14="http://schemas.microsoft.com/office/word/2010/wordml" xmlns:w15="http://schemas.microsoft.com/office/word/2012/wordml" xmlns:w16cex="http://schemas.microsoft.com/office/word/2018/wordml/cex" xmlns:w16cid="http://schemas.microsoft.com/office/word/2016/wordml/cid" xmlns:w16="http://schemas.microsoft.com/office/word/2018/wordml" xmlns:w16sdtdh="http://schemas.microsoft.com/office/word/2020/wordml/sdtdatahash" xmlns:w16se="http://schemas.microsoft.com/office/word/2015/wordml/symex" xmlns:wpg="http://schemas.microsoft.com/office/word/2010/wordprocessingGroup" xmlns:wpi="http://schemas.microsoft.com/office/word/2010/wordprocessingInk" xmlns:wne="http://schemas.microsoft.com/office/word/2006/wordml" xmlns:wps="http://schemas.microsoft.com/office/word/2010/wordprocessingShape" mc:Ignorable="w14 w15 w16se w16cid w16 w16cex w16sdtdh wp14">
   <w:abstractNum w:abstractNumId="0" w15:restartNumberingAfterBreak="0">
     <w:nsid w:val="775B37C2"/>
     <w:multiLevelType w:val="hybridMultilevel"/>
@@ -1815,7 +2067,7 @@
       </w:pPr>
     </w:lvl>
   </w:abstractNum>
-  <w:num w:numId="1" w16cid:durableId="1878732021">
+  <w:num w:numId="1">
     <w:abstractNumId w:val="0"/>
   </w:num>
 </w:numbering>
@@ -1826,7 +2078,7 @@
   <w:docDefaults>
     <w:rPrDefault>
       <w:rPr>
-        <w:rFonts w:asciiTheme="minorHAnsi" w:hAnsiTheme="minorHAnsi" w:eastAsiaTheme="minorHAnsi" w:cstheme="minorBidi"/>
+        <w:rFonts w:asciiTheme="minorHAnsi" w:eastAsiaTheme="minorHAnsi" w:hAnsiTheme="minorHAnsi" w:cstheme="minorBidi"/>
         <w:sz w:val="22"/>
         <w:szCs w:val="22"/>
         <w:lang w:val="en-CA" w:eastAsia="en-US" w:bidi="ar-SA"/>
@@ -1841,14 +2093,14 @@
   <w:latentStyles w:defLockedState="0" w:defUIPriority="99" w:defSemiHidden="0" w:defUnhideWhenUsed="0" w:defQFormat="0" w:count="376">
     <w:lsdException w:name="Normal" w:uiPriority="0" w:qFormat="1"/>
     <w:lsdException w:name="heading 1" w:uiPriority="9" w:qFormat="1"/>
-    <w:lsdException w:name="heading 2" w:uiPriority="9" w:semiHidden="1" w:unhideWhenUsed="1" w:qFormat="1"/>
-    <w:lsdException w:name="heading 3" w:uiPriority="9" w:semiHidden="1" w:unhideWhenUsed="1" w:qFormat="1"/>
-    <w:lsdException w:name="heading 4" w:uiPriority="9" w:semiHidden="1" w:unhideWhenUsed="1" w:qFormat="1"/>
-    <w:lsdException w:name="heading 5" w:uiPriority="9" w:semiHidden="1" w:unhideWhenUsed="1" w:qFormat="1"/>
-    <w:lsdException w:name="heading 6" w:uiPriority="9" w:semiHidden="1" w:unhideWhenUsed="1"/>
-    <w:lsdException w:name="heading 7" w:uiPriority="9" w:semiHidden="1" w:unhideWhenUsed="1" w:qFormat="1"/>
-    <w:lsdException w:name="heading 8" w:uiPriority="9" w:semiHidden="1" w:unhideWhenUsed="1" w:qFormat="1"/>
-    <w:lsdException w:name="heading 9" w:uiPriority="9" w:semiHidden="1" w:unhideWhenUsed="1" w:qFormat="1"/>
+    <w:lsdException w:name="heading 2" w:semiHidden="1" w:uiPriority="9" w:unhideWhenUsed="1" w:qFormat="1"/>
+    <w:lsdException w:name="heading 3" w:semiHidden="1" w:uiPriority="9" w:unhideWhenUsed="1" w:qFormat="1"/>
+    <w:lsdException w:name="heading 4" w:semiHidden="1" w:uiPriority="9" w:unhideWhenUsed="1" w:qFormat="1"/>
+    <w:lsdException w:name="heading 5" w:semiHidden="1" w:uiPriority="9" w:unhideWhenUsed="1" w:qFormat="1"/>
+    <w:lsdException w:name="heading 6" w:semiHidden="1" w:uiPriority="9" w:unhideWhenUsed="1"/>
+    <w:lsdException w:name="heading 7" w:semiHidden="1" w:uiPriority="9" w:unhideWhenUsed="1" w:qFormat="1"/>
+    <w:lsdException w:name="heading 8" w:semiHidden="1" w:uiPriority="9" w:unhideWhenUsed="1" w:qFormat="1"/>
+    <w:lsdException w:name="heading 9" w:semiHidden="1" w:uiPriority="9" w:unhideWhenUsed="1" w:qFormat="1"/>
     <w:lsdException w:name="index 1" w:semiHidden="1" w:unhideWhenUsed="1"/>
     <w:lsdException w:name="index 2" w:semiHidden="1" w:unhideWhenUsed="1"/>
     <w:lsdException w:name="index 3" w:semiHidden="1" w:unhideWhenUsed="1"/>
@@ -1858,22 +2110,22 @@
     <w:lsdException w:name="index 7" w:semiHidden="1" w:unhideWhenUsed="1"/>
     <w:lsdException w:name="index 8" w:semiHidden="1" w:unhideWhenUsed="1"/>
     <w:lsdException w:name="index 9" w:semiHidden="1" w:unhideWhenUsed="1"/>
-    <w:lsdException w:name="toc 1" w:uiPriority="39" w:semiHidden="1" w:unhideWhenUsed="1"/>
-    <w:lsdException w:name="toc 2" w:uiPriority="39" w:semiHidden="1" w:unhideWhenUsed="1"/>
-    <w:lsdException w:name="toc 3" w:uiPriority="39" w:semiHidden="1" w:unhideWhenUsed="1"/>
-    <w:lsdException w:name="toc 4" w:uiPriority="39" w:semiHidden="1" w:unhideWhenUsed="1"/>
-    <w:lsdException w:name="toc 5" w:uiPriority="39" w:semiHidden="1" w:unhideWhenUsed="1"/>
-    <w:lsdException w:name="toc 6" w:uiPriority="39" w:semiHidden="1" w:unhideWhenUsed="1"/>
-    <w:lsdException w:name="toc 7" w:uiPriority="39" w:semiHidden="1" w:unhideWhenUsed="1"/>
-    <w:lsdException w:name="toc 8" w:uiPriority="39" w:semiHidden="1" w:unhideWhenUsed="1"/>
-    <w:lsdException w:name="toc 9" w:uiPriority="39" w:semiHidden="1" w:unhideWhenUsed="1"/>
+    <w:lsdException w:name="toc 1" w:semiHidden="1" w:uiPriority="39" w:unhideWhenUsed="1"/>
+    <w:lsdException w:name="toc 2" w:semiHidden="1" w:uiPriority="39" w:unhideWhenUsed="1"/>
+    <w:lsdException w:name="toc 3" w:semiHidden="1" w:uiPriority="39" w:unhideWhenUsed="1"/>
+    <w:lsdException w:name="toc 4" w:semiHidden="1" w:uiPriority="39" w:unhideWhenUsed="1"/>
+    <w:lsdException w:name="toc 5" w:semiHidden="1" w:uiPriority="39" w:unhideWhenUsed="1"/>
+    <w:lsdException w:name="toc 6" w:semiHidden="1" w:uiPriority="39" w:unhideWhenUsed="1"/>
+    <w:lsdException w:name="toc 7" w:semiHidden="1" w:uiPriority="39" w:unhideWhenUsed="1"/>
+    <w:lsdException w:name="toc 8" w:semiHidden="1" w:uiPriority="39" w:unhideWhenUsed="1"/>
+    <w:lsdException w:name="toc 9" w:semiHidden="1" w:uiPriority="39" w:unhideWhenUsed="1"/>
     <w:lsdException w:name="Normal Indent" w:semiHidden="1" w:unhideWhenUsed="1"/>
     <w:lsdException w:name="footnote text" w:semiHidden="1" w:unhideWhenUsed="1"/>
     <w:lsdException w:name="annotation text" w:semiHidden="1" w:unhideWhenUsed="1"/>
     <w:lsdException w:name="header" w:semiHidden="1" w:unhideWhenUsed="1"/>
     <w:lsdException w:name="footer" w:semiHidden="1" w:unhideWhenUsed="1"/>
     <w:lsdException w:name="index heading" w:semiHidden="1" w:unhideWhenUsed="1"/>
-    <w:lsdException w:name="caption" w:uiPriority="35" w:semiHidden="1" w:unhideWhenUsed="1"/>
+    <w:lsdException w:name="caption" w:semiHidden="1" w:uiPriority="35" w:unhideWhenUsed="1"/>
     <w:lsdException w:name="table of figures" w:semiHidden="1" w:unhideWhenUsed="1"/>
     <w:lsdException w:name="envelope address" w:semiHidden="1" w:unhideWhenUsed="1"/>
     <w:lsdException w:name="envelope return" w:semiHidden="1" w:unhideWhenUsed="1"/>
@@ -1904,7 +2156,7 @@
     <w:lsdException w:name="Title" w:uiPriority="10" w:qFormat="1"/>
     <w:lsdException w:name="Closing" w:semiHidden="1" w:unhideWhenUsed="1"/>
     <w:lsdException w:name="Signature" w:semiHidden="1" w:unhideWhenUsed="1"/>
-    <w:lsdException w:name="Default Paragraph Font" w:uiPriority="1" w:semiHidden="1" w:unhideWhenUsed="1"/>
+    <w:lsdException w:name="Default Paragraph Font" w:semiHidden="1" w:uiPriority="1" w:unhideWhenUsed="1"/>
     <w:lsdException w:name="Body Text" w:semiHidden="1" w:unhideWhenUsed="1"/>
     <w:lsdException w:name="Body Text Indent" w:semiHidden="1" w:unhideWhenUsed="1"/>
     <w:lsdException w:name="List Continue" w:semiHidden="1" w:unhideWhenUsed="1"/>
@@ -1944,6 +2196,7 @@
     <w:lsdException w:name="HTML Sample" w:semiHidden="1" w:unhideWhenUsed="1"/>
     <w:lsdException w:name="HTML Typewriter" w:semiHidden="1" w:unhideWhenUsed="1"/>
     <w:lsdException w:name="HTML Variable" w:semiHidden="1" w:unhideWhenUsed="1"/>
+    <w:lsdException w:name="Normal Table" w:semiHidden="1" w:unhideWhenUsed="1"/>
     <w:lsdException w:name="annotation subject" w:semiHidden="1" w:unhideWhenUsed="1"/>
     <w:lsdException w:name="No List" w:semiHidden="1" w:unhideWhenUsed="1"/>
     <w:lsdException w:name="Outline List 1" w:semiHidden="1" w:unhideWhenUsed="1"/>
@@ -1990,8 +2243,10 @@
     <w:lsdException w:name="Table Subtle 2" w:semiHidden="1" w:unhideWhenUsed="1"/>
     <w:lsdException w:name="Table Web 1" w:semiHidden="1" w:unhideWhenUsed="1"/>
     <w:lsdException w:name="Table Web 2" w:semiHidden="1" w:unhideWhenUsed="1"/>
+    <w:lsdException w:name="Table Web 3" w:semiHidden="1" w:unhideWhenUsed="1"/>
     <w:lsdException w:name="Balloon Text" w:semiHidden="1" w:unhideWhenUsed="1"/>
     <w:lsdException w:name="Table Grid" w:uiPriority="59"/>
+    <w:lsdException w:name="Table Theme" w:semiHidden="1" w:unhideWhenUsed="1"/>
     <w:lsdException w:name="Placeholder Text" w:semiHidden="1"/>
     <w:lsdException w:name="No Spacing" w:uiPriority="1"/>
     <w:lsdException w:name="Light Shading" w:uiPriority="60"/>
@@ -2101,8 +2356,8 @@
     <w:lsdException w:name="Subtle Reference" w:uiPriority="31"/>
     <w:lsdException w:name="Intense Reference" w:uiPriority="32"/>
     <w:lsdException w:name="Book Title" w:uiPriority="33"/>
-    <w:lsdException w:name="Bibliography" w:uiPriority="37" w:semiHidden="1" w:unhideWhenUsed="1"/>
-    <w:lsdException w:name="TOC Heading" w:uiPriority="39" w:semiHidden="1" w:unhideWhenUsed="1" w:qFormat="1"/>
+    <w:lsdException w:name="Bibliography" w:semiHidden="1" w:uiPriority="37" w:unhideWhenUsed="1"/>
+    <w:lsdException w:name="TOC Heading" w:semiHidden="1" w:uiPriority="39" w:unhideWhenUsed="1" w:qFormat="1"/>
     <w:lsdException w:name="Plain Table 1" w:uiPriority="41"/>
     <w:lsdException w:name="Plain Table 2" w:uiPriority="42"/>
     <w:lsdException w:name="Plain Table 3" w:uiPriority="43"/>
@@ -2213,7 +2468,7 @@
     <w:lsdException w:name="Unresolved Mention" w:semiHidden="1" w:unhideWhenUsed="1"/>
     <w:lsdException w:name="Smart Link" w:semiHidden="1" w:unhideWhenUsed="1"/>
   </w:latentStyles>
-  <w:style w:type="paragraph" w:styleId="Normal" w:default="1">
+  <w:style w:type="paragraph" w:default="1" w:styleId="Normal">
     <w:name w:val="Normal"/>
     <w:qFormat/>
     <w:rsid w:val="004A392D"/>
@@ -2235,7 +2490,7 @@
       <w:outlineLvl w:val="0"/>
     </w:pPr>
     <w:rPr>
-      <w:rFonts w:asciiTheme="majorHAnsi" w:hAnsiTheme="majorHAnsi" w:eastAsiaTheme="majorEastAsia" w:cstheme="majorBidi"/>
+      <w:rFonts w:asciiTheme="majorHAnsi" w:eastAsiaTheme="majorEastAsia" w:hAnsiTheme="majorHAnsi" w:cstheme="majorBidi"/>
       <w:b/>
       <w:bCs/>
       <w:sz w:val="36"/>
@@ -2256,7 +2511,7 @@
       <w:outlineLvl w:val="1"/>
     </w:pPr>
     <w:rPr>
-      <w:rFonts w:asciiTheme="majorHAnsi" w:hAnsiTheme="majorHAnsi" w:eastAsiaTheme="majorEastAsia" w:cstheme="majorBidi"/>
+      <w:rFonts w:asciiTheme="majorHAnsi" w:eastAsiaTheme="majorEastAsia" w:hAnsiTheme="majorHAnsi" w:cstheme="majorBidi"/>
       <w:b/>
       <w:bCs/>
       <w:sz w:val="32"/>
@@ -2277,7 +2532,7 @@
       <w:outlineLvl w:val="2"/>
     </w:pPr>
     <w:rPr>
-      <w:rFonts w:asciiTheme="majorHAnsi" w:hAnsiTheme="majorHAnsi" w:eastAsiaTheme="majorEastAsia" w:cstheme="majorBidi"/>
+      <w:rFonts w:asciiTheme="majorHAnsi" w:eastAsiaTheme="majorEastAsia" w:hAnsiTheme="majorHAnsi" w:cstheme="majorBidi"/>
       <w:b/>
       <w:bCs/>
       <w:sz w:val="28"/>
@@ -2297,7 +2552,7 @@
       <w:outlineLvl w:val="3"/>
     </w:pPr>
     <w:rPr>
-      <w:rFonts w:asciiTheme="majorHAnsi" w:hAnsiTheme="majorHAnsi" w:eastAsiaTheme="majorEastAsia" w:cstheme="majorBidi"/>
+      <w:rFonts w:asciiTheme="majorHAnsi" w:eastAsiaTheme="majorEastAsia" w:hAnsiTheme="majorHAnsi" w:cstheme="majorBidi"/>
       <w:b/>
       <w:bCs/>
       <w:iCs/>
@@ -2318,7 +2573,7 @@
       <w:outlineLvl w:val="4"/>
     </w:pPr>
     <w:rPr>
-      <w:rFonts w:asciiTheme="majorHAnsi" w:hAnsiTheme="majorHAnsi" w:eastAsiaTheme="majorEastAsia" w:cstheme="majorBidi"/>
+      <w:rFonts w:asciiTheme="majorHAnsi" w:eastAsiaTheme="majorEastAsia" w:hAnsiTheme="majorHAnsi" w:cstheme="majorBidi"/>
       <w:b/>
       <w:bCs/>
     </w:rPr>
@@ -2337,7 +2592,7 @@
       <w:outlineLvl w:val="5"/>
     </w:pPr>
     <w:rPr>
-      <w:rFonts w:asciiTheme="majorHAnsi" w:hAnsiTheme="majorHAnsi" w:eastAsiaTheme="majorEastAsia" w:cstheme="majorBidi"/>
+      <w:rFonts w:asciiTheme="majorHAnsi" w:eastAsiaTheme="majorEastAsia" w:hAnsiTheme="majorHAnsi" w:cstheme="majorBidi"/>
       <w:b/>
       <w:bCs/>
       <w:i/>
@@ -2360,7 +2615,7 @@
       <w:outlineLvl w:val="6"/>
     </w:pPr>
     <w:rPr>
-      <w:rFonts w:asciiTheme="majorHAnsi" w:hAnsiTheme="majorHAnsi" w:eastAsiaTheme="majorEastAsia" w:cstheme="majorBidi"/>
+      <w:rFonts w:asciiTheme="majorHAnsi" w:eastAsiaTheme="majorEastAsia" w:hAnsiTheme="majorHAnsi" w:cstheme="majorBidi"/>
       <w:i/>
       <w:iCs/>
       <w:sz w:val="22"/>
@@ -2381,7 +2636,7 @@
       <w:outlineLvl w:val="7"/>
     </w:pPr>
     <w:rPr>
-      <w:rFonts w:asciiTheme="majorHAnsi" w:hAnsiTheme="majorHAnsi" w:eastAsiaTheme="majorEastAsia" w:cstheme="majorBidi"/>
+      <w:rFonts w:asciiTheme="majorHAnsi" w:eastAsiaTheme="majorEastAsia" w:hAnsiTheme="majorHAnsi" w:cstheme="majorBidi"/>
       <w:sz w:val="20"/>
       <w:szCs w:val="20"/>
     </w:rPr>
@@ -2401,7 +2656,7 @@
       <w:outlineLvl w:val="8"/>
     </w:pPr>
     <w:rPr>
-      <w:rFonts w:asciiTheme="majorHAnsi" w:hAnsiTheme="majorHAnsi" w:eastAsiaTheme="majorEastAsia" w:cstheme="majorBidi"/>
+      <w:rFonts w:asciiTheme="majorHAnsi" w:eastAsiaTheme="majorEastAsia" w:hAnsiTheme="majorHAnsi" w:cstheme="majorBidi"/>
       <w:i/>
       <w:iCs/>
       <w:spacing w:val="5"/>
@@ -2409,13 +2664,13 @@
       <w:szCs w:val="20"/>
     </w:rPr>
   </w:style>
-  <w:style w:type="character" w:styleId="DefaultParagraphFont" w:default="1">
+  <w:style w:type="character" w:default="1" w:styleId="DefaultParagraphFont">
     <w:name w:val="Default Paragraph Font"/>
     <w:uiPriority w:val="1"/>
     <w:semiHidden/>
     <w:unhideWhenUsed/>
   </w:style>
-  <w:style w:type="table" w:styleId="TableNormal" w:default="1">
+  <w:style w:type="table" w:default="1" w:styleId="TableNormal">
     <w:name w:val="Normal Table"/>
     <w:uiPriority w:val="99"/>
     <w:semiHidden/>
@@ -2430,81 +2685,81 @@
       </w:tblCellMar>
     </w:tblPr>
   </w:style>
-  <w:style w:type="numbering" w:styleId="NoList" w:default="1">
+  <w:style w:type="numbering" w:default="1" w:styleId="NoList">
     <w:name w:val="No List"/>
     <w:uiPriority w:val="99"/>
     <w:semiHidden/>
     <w:unhideWhenUsed/>
   </w:style>
-  <w:style w:type="character" w:styleId="Heading1Char" w:customStyle="1">
+  <w:style w:type="character" w:customStyle="1" w:styleId="Heading1Char">
     <w:name w:val="Heading 1 Char"/>
     <w:basedOn w:val="DefaultParagraphFont"/>
     <w:link w:val="Heading1"/>
     <w:uiPriority w:val="9"/>
     <w:rsid w:val="004A392D"/>
     <w:rPr>
-      <w:rFonts w:asciiTheme="majorHAnsi" w:hAnsiTheme="majorHAnsi" w:eastAsiaTheme="majorEastAsia" w:cstheme="majorBidi"/>
+      <w:rFonts w:asciiTheme="majorHAnsi" w:eastAsiaTheme="majorEastAsia" w:hAnsiTheme="majorHAnsi" w:cstheme="majorBidi"/>
       <w:b/>
       <w:bCs/>
       <w:sz w:val="36"/>
       <w:szCs w:val="28"/>
     </w:rPr>
   </w:style>
-  <w:style w:type="character" w:styleId="Heading2Char" w:customStyle="1">
+  <w:style w:type="character" w:customStyle="1" w:styleId="Heading2Char">
     <w:name w:val="Heading 2 Char"/>
     <w:basedOn w:val="DefaultParagraphFont"/>
     <w:link w:val="Heading2"/>
     <w:uiPriority w:val="9"/>
     <w:rsid w:val="004A392D"/>
     <w:rPr>
-      <w:rFonts w:asciiTheme="majorHAnsi" w:hAnsiTheme="majorHAnsi" w:eastAsiaTheme="majorEastAsia" w:cstheme="majorBidi"/>
+      <w:rFonts w:asciiTheme="majorHAnsi" w:eastAsiaTheme="majorEastAsia" w:hAnsiTheme="majorHAnsi" w:cstheme="majorBidi"/>
       <w:b/>
       <w:bCs/>
       <w:sz w:val="32"/>
       <w:szCs w:val="26"/>
     </w:rPr>
   </w:style>
-  <w:style w:type="character" w:styleId="Heading3Char" w:customStyle="1">
+  <w:style w:type="character" w:customStyle="1" w:styleId="Heading3Char">
     <w:name w:val="Heading 3 Char"/>
     <w:basedOn w:val="DefaultParagraphFont"/>
     <w:link w:val="Heading3"/>
     <w:uiPriority w:val="9"/>
     <w:rsid w:val="004A392D"/>
     <w:rPr>
-      <w:rFonts w:asciiTheme="majorHAnsi" w:hAnsiTheme="majorHAnsi" w:eastAsiaTheme="majorEastAsia" w:cstheme="majorBidi"/>
+      <w:rFonts w:asciiTheme="majorHAnsi" w:eastAsiaTheme="majorEastAsia" w:hAnsiTheme="majorHAnsi" w:cstheme="majorBidi"/>
       <w:b/>
       <w:bCs/>
       <w:sz w:val="28"/>
     </w:rPr>
   </w:style>
-  <w:style w:type="character" w:styleId="Heading4Char" w:customStyle="1">
+  <w:style w:type="character" w:customStyle="1" w:styleId="Heading4Char">
     <w:name w:val="Heading 4 Char"/>
     <w:basedOn w:val="DefaultParagraphFont"/>
     <w:link w:val="Heading4"/>
     <w:uiPriority w:val="9"/>
     <w:rsid w:val="004A392D"/>
     <w:rPr>
-      <w:rFonts w:asciiTheme="majorHAnsi" w:hAnsiTheme="majorHAnsi" w:eastAsiaTheme="majorEastAsia" w:cstheme="majorBidi"/>
+      <w:rFonts w:asciiTheme="majorHAnsi" w:eastAsiaTheme="majorEastAsia" w:hAnsiTheme="majorHAnsi" w:cstheme="majorBidi"/>
       <w:b/>
       <w:bCs/>
       <w:iCs/>
       <w:sz w:val="26"/>
     </w:rPr>
   </w:style>
-  <w:style w:type="character" w:styleId="Heading5Char" w:customStyle="1">
+  <w:style w:type="character" w:customStyle="1" w:styleId="Heading5Char">
     <w:name w:val="Heading 5 Char"/>
     <w:basedOn w:val="DefaultParagraphFont"/>
     <w:link w:val="Heading5"/>
     <w:uiPriority w:val="9"/>
     <w:rsid w:val="004A392D"/>
     <w:rPr>
-      <w:rFonts w:asciiTheme="majorHAnsi" w:hAnsiTheme="majorHAnsi" w:eastAsiaTheme="majorEastAsia" w:cstheme="majorBidi"/>
+      <w:rFonts w:asciiTheme="majorHAnsi" w:eastAsiaTheme="majorEastAsia" w:hAnsiTheme="majorHAnsi" w:cstheme="majorBidi"/>
       <w:b/>
       <w:bCs/>
       <w:sz w:val="24"/>
     </w:rPr>
   </w:style>
-  <w:style w:type="character" w:styleId="Heading6Char" w:customStyle="1">
+  <w:style w:type="character" w:customStyle="1" w:styleId="Heading6Char">
     <w:name w:val="Heading 6 Char"/>
     <w:basedOn w:val="DefaultParagraphFont"/>
     <w:link w:val="Heading6"/>
@@ -2512,7 +2767,7 @@
     <w:semiHidden/>
     <w:rsid w:val="00F85186"/>
     <w:rPr>
-      <w:rFonts w:asciiTheme="majorHAnsi" w:hAnsiTheme="majorHAnsi" w:eastAsiaTheme="majorEastAsia" w:cstheme="majorBidi"/>
+      <w:rFonts w:asciiTheme="majorHAnsi" w:eastAsiaTheme="majorEastAsia" w:hAnsiTheme="majorHAnsi" w:cstheme="majorBidi"/>
       <w:b/>
       <w:bCs/>
       <w:i/>
@@ -2520,7 +2775,7 @@
       <w:color w:val="7F7F7F" w:themeColor="text1" w:themeTint="80"/>
     </w:rPr>
   </w:style>
-  <w:style w:type="character" w:styleId="Heading7Char" w:customStyle="1">
+  <w:style w:type="character" w:customStyle="1" w:styleId="Heading7Char">
     <w:name w:val="Heading 7 Char"/>
     <w:basedOn w:val="DefaultParagraphFont"/>
     <w:link w:val="Heading7"/>
@@ -2528,12 +2783,12 @@
     <w:semiHidden/>
     <w:rsid w:val="004A392D"/>
     <w:rPr>
-      <w:rFonts w:asciiTheme="majorHAnsi" w:hAnsiTheme="majorHAnsi" w:eastAsiaTheme="majorEastAsia" w:cstheme="majorBidi"/>
+      <w:rFonts w:asciiTheme="majorHAnsi" w:eastAsiaTheme="majorEastAsia" w:hAnsiTheme="majorHAnsi" w:cstheme="majorBidi"/>
       <w:i/>
       <w:iCs/>
     </w:rPr>
   </w:style>
-  <w:style w:type="character" w:styleId="Heading8Char" w:customStyle="1">
+  <w:style w:type="character" w:customStyle="1" w:styleId="Heading8Char">
     <w:name w:val="Heading 8 Char"/>
     <w:basedOn w:val="DefaultParagraphFont"/>
     <w:link w:val="Heading8"/>
@@ -2541,12 +2796,12 @@
     <w:semiHidden/>
     <w:rsid w:val="004A392D"/>
     <w:rPr>
-      <w:rFonts w:asciiTheme="majorHAnsi" w:hAnsiTheme="majorHAnsi" w:eastAsiaTheme="majorEastAsia" w:cstheme="majorBidi"/>
+      <w:rFonts w:asciiTheme="majorHAnsi" w:eastAsiaTheme="majorEastAsia" w:hAnsiTheme="majorHAnsi" w:cstheme="majorBidi"/>
       <w:sz w:val="20"/>
       <w:szCs w:val="20"/>
     </w:rPr>
   </w:style>
-  <w:style w:type="character" w:styleId="Heading9Char" w:customStyle="1">
+  <w:style w:type="character" w:customStyle="1" w:styleId="Heading9Char">
     <w:name w:val="Heading 9 Char"/>
     <w:basedOn w:val="DefaultParagraphFont"/>
     <w:link w:val="Heading9"/>
@@ -2554,7 +2809,7 @@
     <w:semiHidden/>
     <w:rsid w:val="004A392D"/>
     <w:rPr>
-      <w:rFonts w:asciiTheme="majorHAnsi" w:hAnsiTheme="majorHAnsi" w:eastAsiaTheme="majorEastAsia" w:cstheme="majorBidi"/>
+      <w:rFonts w:asciiTheme="majorHAnsi" w:eastAsiaTheme="majorEastAsia" w:hAnsiTheme="majorHAnsi" w:cstheme="majorBidi"/>
       <w:i/>
       <w:iCs/>
       <w:spacing w:val="5"/>
@@ -2572,27 +2827,27 @@
     <w:rsid w:val="004A392D"/>
     <w:pPr>
       <w:pBdr>
-        <w:bottom w:val="single" w:color="auto" w:sz="4" w:space="1"/>
+        <w:bottom w:val="single" w:sz="4" w:space="1" w:color="auto"/>
       </w:pBdr>
       <w:spacing w:line="360" w:lineRule="auto"/>
       <w:contextualSpacing/>
     </w:pPr>
     <w:rPr>
-      <w:rFonts w:asciiTheme="majorHAnsi" w:hAnsiTheme="majorHAnsi" w:eastAsiaTheme="majorEastAsia" w:cstheme="majorBidi"/>
+      <w:rFonts w:asciiTheme="majorHAnsi" w:eastAsiaTheme="majorEastAsia" w:hAnsiTheme="majorHAnsi" w:cstheme="majorBidi"/>
       <w:b/>
       <w:spacing w:val="5"/>
       <w:sz w:val="36"/>
       <w:szCs w:val="52"/>
     </w:rPr>
   </w:style>
-  <w:style w:type="character" w:styleId="TitleChar" w:customStyle="1">
+  <w:style w:type="character" w:customStyle="1" w:styleId="TitleChar">
     <w:name w:val="Title Char"/>
     <w:basedOn w:val="DefaultParagraphFont"/>
     <w:link w:val="Title"/>
     <w:uiPriority w:val="10"/>
     <w:rsid w:val="004A392D"/>
     <w:rPr>
-      <w:rFonts w:asciiTheme="majorHAnsi" w:hAnsiTheme="majorHAnsi" w:eastAsiaTheme="majorEastAsia" w:cstheme="majorBidi"/>
+      <w:rFonts w:asciiTheme="majorHAnsi" w:eastAsiaTheme="majorEastAsia" w:hAnsiTheme="majorHAnsi" w:cstheme="majorBidi"/>
       <w:b/>
       <w:spacing w:val="5"/>
       <w:sz w:val="36"/>
@@ -2611,7 +2866,7 @@
       <w:spacing w:after="600"/>
     </w:pPr>
     <w:rPr>
-      <w:rFonts w:asciiTheme="majorHAnsi" w:hAnsiTheme="majorHAnsi" w:eastAsiaTheme="majorEastAsia" w:cstheme="majorBidi"/>
+      <w:rFonts w:asciiTheme="majorHAnsi" w:eastAsiaTheme="majorEastAsia" w:hAnsiTheme="majorHAnsi" w:cstheme="majorBidi"/>
       <w:b/>
       <w:i/>
       <w:iCs/>
@@ -2620,14 +2875,14 @@
       <w:szCs w:val="24"/>
     </w:rPr>
   </w:style>
-  <w:style w:type="character" w:styleId="SubtitleChar" w:customStyle="1">
+  <w:style w:type="character" w:customStyle="1" w:styleId="SubtitleChar">
     <w:name w:val="Subtitle Char"/>
     <w:basedOn w:val="DefaultParagraphFont"/>
     <w:link w:val="Subtitle"/>
     <w:uiPriority w:val="11"/>
     <w:rsid w:val="004A392D"/>
     <w:rPr>
-      <w:rFonts w:asciiTheme="majorHAnsi" w:hAnsiTheme="majorHAnsi" w:eastAsiaTheme="majorEastAsia" w:cstheme="majorBidi"/>
+      <w:rFonts w:asciiTheme="majorHAnsi" w:eastAsiaTheme="majorEastAsia" w:hAnsiTheme="majorHAnsi" w:cstheme="majorBidi"/>
       <w:b/>
       <w:i/>
       <w:iCs/>
@@ -2655,7 +2910,7 @@
       <w:i/>
       <w:iCs/>
       <w:spacing w:val="10"/>
-      <w:bdr w:val="none" w:color="auto" w:sz="0" w:space="0"/>
+      <w:bdr w:val="none" w:sz="0" w:space="0" w:color="auto"/>
       <w:shd w:val="clear" w:color="auto" w:fill="auto"/>
     </w:rPr>
   </w:style>
@@ -2696,7 +2951,7 @@
       <w:iCs/>
     </w:rPr>
   </w:style>
-  <w:style w:type="character" w:styleId="QuoteChar" w:customStyle="1">
+  <w:style w:type="character" w:customStyle="1" w:styleId="QuoteChar">
     <w:name w:val="Quote Char"/>
     <w:basedOn w:val="DefaultParagraphFont"/>
     <w:link w:val="Quote"/>
@@ -2716,7 +2971,7 @@
     <w:rsid w:val="00F85186"/>
     <w:pPr>
       <w:pBdr>
-        <w:bottom w:val="single" w:color="auto" w:sz="4" w:space="1"/>
+        <w:bottom w:val="single" w:sz="4" w:space="1" w:color="auto"/>
       </w:pBdr>
       <w:spacing w:before="200" w:after="280"/>
       <w:ind w:left="1008" w:right="1152"/>
@@ -2729,7 +2984,7 @@
       <w:iCs/>
     </w:rPr>
   </w:style>
-  <w:style w:type="character" w:styleId="IntenseQuoteChar" w:customStyle="1">
+  <w:style w:type="character" w:customStyle="1" w:styleId="IntenseQuoteChar">
     <w:name w:val="Intense Quote Char"/>
     <w:basedOn w:val="DefaultParagraphFont"/>
     <w:link w:val="IntenseQuote"/>
@@ -2820,7 +3075,7 @@
       <w:spacing w:after="0" w:line="240" w:lineRule="auto"/>
     </w:pPr>
   </w:style>
-  <w:style w:type="character" w:styleId="HeaderChar" w:customStyle="1">
+  <w:style w:type="character" w:customStyle="1" w:styleId="HeaderChar">
     <w:name w:val="Header Char"/>
     <w:basedOn w:val="DefaultParagraphFont"/>
     <w:link w:val="Header"/>
@@ -2845,7 +3100,7 @@
       <w:spacing w:after="0" w:line="240" w:lineRule="auto"/>
     </w:pPr>
   </w:style>
-  <w:style w:type="character" w:styleId="FooterChar" w:customStyle="1">
+  <w:style w:type="character" w:customStyle="1" w:styleId="FooterChar">
     <w:name w:val="Footer Char"/>
     <w:basedOn w:val="DefaultParagraphFont"/>
     <w:link w:val="Footer"/>
@@ -2872,7 +3127,7 @@
       <w:szCs w:val="16"/>
     </w:rPr>
   </w:style>
-  <w:style w:type="character" w:styleId="BalloonTextChar" w:customStyle="1">
+  <w:style w:type="character" w:customStyle="1" w:styleId="BalloonTextChar">
     <w:name w:val="Balloon Text Char"/>
     <w:basedOn w:val="DefaultParagraphFont"/>
     <w:link w:val="BalloonText"/>

</xml_diff>

<commit_message>
Updated instructions for prep.
</commit_message>
<xml_diff>
--- a/CDSM_SofwarePrep.docx
+++ b/CDSM_SofwarePrep.docx
@@ -130,7 +130,19 @@
         <w:rPr>
           <w:lang w:val="en-US"/>
         </w:rPr>
-        <w:t>A large repository with all the necessary software and workshop materials has been prepared and posted to OneDrive site for download. The repository can be accessed using the following link:</w:t>
+        <w:t xml:space="preserve">A repository with all the necessary software and workshop materials has been prepared and posted to </w:t>
+      </w:r>
+      <w:r>
+        <w:rPr>
+          <w:lang w:val="en-US"/>
+        </w:rPr>
+        <w:t>a Google Drive</w:t>
+      </w:r>
+      <w:r>
+        <w:rPr>
+          <w:lang w:val="en-US"/>
+        </w:rPr>
+        <w:t xml:space="preserve"> site for download. The repository can be accessed using the following link:</w:t>
       </w:r>
     </w:p>
     <w:p>
@@ -145,35 +157,7 @@
             <w:rStyle w:val="Hyperlink"/>
             <w:lang w:val="en-US"/>
           </w:rPr>
-          <w:t>CDSM W</w:t>
-        </w:r>
-        <w:r>
-          <w:rPr>
-            <w:rStyle w:val="Hyperlink"/>
-            <w:lang w:val="en-US"/>
-          </w:rPr>
-          <w:t>o</w:t>
-        </w:r>
-        <w:r>
-          <w:rPr>
-            <w:rStyle w:val="Hyperlink"/>
-            <w:lang w:val="en-US"/>
-          </w:rPr>
-          <w:t>rk</w:t>
-        </w:r>
-        <w:r>
-          <w:rPr>
-            <w:rStyle w:val="Hyperlink"/>
-            <w:lang w:val="en-US"/>
-          </w:rPr>
-          <w:t>s</w:t>
-        </w:r>
-        <w:r>
-          <w:rPr>
-            <w:rStyle w:val="Hyperlink"/>
-            <w:lang w:val="en-US"/>
-          </w:rPr>
-          <w:t>hop 2023</w:t>
+          <w:t>CDSM Workshop 2023</w:t>
         </w:r>
       </w:hyperlink>
     </w:p>
@@ -187,7 +171,31 @@
         <w:rPr>
           <w:lang w:val="en-US"/>
         </w:rPr>
-        <w:t>The link will open in your default browser (Figure 1). In the upper left of the webpage, there is a download button. Click the button and the entire repository will be downloaded to a ZIP file called “CDSM.zip”.</w:t>
+        <w:t xml:space="preserve">The link will open in your default browser (Figure 1). </w:t>
+      </w:r>
+      <w:r>
+        <w:rPr>
+          <w:lang w:val="en-US"/>
+        </w:rPr>
+        <w:t>Clicking the three small dots to the right of the folder will open a dialogue box and enable you to download</w:t>
+      </w:r>
+      <w:r>
+        <w:rPr>
+          <w:lang w:val="en-US"/>
+        </w:rPr>
+        <w:t xml:space="preserve"> entire ZIP file called “CDSM</w:t>
+      </w:r>
+      <w:r>
+        <w:rPr>
+          <w:lang w:val="en-US"/>
+        </w:rPr>
+        <w:t>_Workshop</w:t>
+      </w:r>
+      <w:r>
+        <w:rPr>
+          <w:lang w:val="en-US"/>
+        </w:rPr>
+        <w:t>.zip”.</w:t>
       </w:r>
     </w:p>
     <w:p>
@@ -212,7 +220,19 @@
         <w:rPr>
           <w:lang w:val="en-US"/>
         </w:rPr>
-        <w:t xml:space="preserve"> The folder CDSM should be on the C: drive, with subfolders as shown in Figure 2.</w:t>
+        <w:t xml:space="preserve"> The folder CDSM</w:t>
+      </w:r>
+      <w:r>
+        <w:rPr>
+          <w:lang w:val="en-US"/>
+        </w:rPr>
+        <w:t>_Workshop</w:t>
+      </w:r>
+      <w:r>
+        <w:rPr>
+          <w:lang w:val="en-US"/>
+        </w:rPr>
+        <w:t xml:space="preserve"> should be on the C: drive, with subfolders as shown in Figure 2.</w:t>
       </w:r>
     </w:p>
     <w:p>
@@ -251,13 +271,15 @@
       <w:r>
         <w:rPr>
           <w:noProof/>
+          <w:szCs w:val="24"/>
+          <w:lang w:val="en-US"/>
         </w:rPr>
         <w:lastRenderedPageBreak/>
         <w:drawing>
-          <wp:inline distT="0" distB="0" distL="0" distR="0" wp14:anchorId="434780F0" wp14:editId="4EB327A5">
-            <wp:extent cx="8229600" cy="2498090"/>
-            <wp:effectExtent l="0" t="0" r="0" b="0"/>
-            <wp:docPr id="1" name="Picture 1"/>
+          <wp:inline distT="0" distB="0" distL="0" distR="0" wp14:anchorId="08687DA5" wp14:editId="2D876FC6">
+            <wp:extent cx="8282826" cy="4657725"/>
+            <wp:effectExtent l="0" t="0" r="4445" b="0"/>
+            <wp:docPr id="15" name="Picture 15"/>
             <wp:cNvGraphicFramePr>
               <a:graphicFrameLocks xmlns:a="http://schemas.openxmlformats.org/drawingml/2006/main" noChangeAspect="1"/>
             </wp:cNvGraphicFramePr>
@@ -265,23 +287,33 @@
               <a:graphicData uri="http://schemas.openxmlformats.org/drawingml/2006/picture">
                 <pic:pic xmlns:pic="http://schemas.openxmlformats.org/drawingml/2006/picture">
                   <pic:nvPicPr>
-                    <pic:cNvPr id="1" name=""/>
-                    <pic:cNvPicPr/>
+                    <pic:cNvPr id="0" name="Picture 2"/>
+                    <pic:cNvPicPr>
+                      <a:picLocks noChangeAspect="1" noChangeArrowheads="1"/>
+                    </pic:cNvPicPr>
                   </pic:nvPicPr>
                   <pic:blipFill>
-                    <a:blip r:embed="rId15"/>
+                    <a:blip r:embed="rId15">
+                      <a:extLst>
+                        <a:ext uri="{28A0092B-C50C-407E-A947-70E740481C1C}">
+                          <a14:useLocalDpi xmlns:a14="http://schemas.microsoft.com/office/drawing/2010/main" val="0"/>
+                        </a:ext>
+                      </a:extLst>
+                    </a:blip>
+                    <a:srcRect/>
                     <a:stretch>
                       <a:fillRect/>
                     </a:stretch>
                   </pic:blipFill>
-                  <pic:spPr>
+                  <pic:spPr bwMode="auto">
                     <a:xfrm>
                       <a:off x="0" y="0"/>
-                      <a:ext cx="8229600" cy="2498090"/>
+                      <a:ext cx="8292812" cy="4663340"/>
                     </a:xfrm>
                     <a:prstGeom prst="rect">
                       <a:avLst/>
                     </a:prstGeom>
+                    <a:noFill/>
                   </pic:spPr>
                 </pic:pic>
               </a:graphicData>
@@ -323,7 +355,16 @@
           <w:sz w:val="22"/>
           <w:lang w:val="en-US"/>
         </w:rPr>
-        <w:t xml:space="preserve"> box in upper left</w:t>
+        <w:t xml:space="preserve"> box in</w:t>
+      </w:r>
+      <w:r>
+        <w:rPr>
+          <w:b/>
+          <w:bCs/>
+          <w:sz w:val="22"/>
+          <w:lang w:val="en-US"/>
+        </w:rPr>
+        <w:t xml:space="preserve"> lower right</w:t>
       </w:r>
     </w:p>
     <w:p>
@@ -358,10 +399,10 @@
         </w:rPr>
         <w:lastRenderedPageBreak/>
         <w:drawing>
-          <wp:inline distT="0" distB="0" distL="0" distR="0" wp14:anchorId="5EB4F17B" wp14:editId="5D73CD19">
-            <wp:extent cx="5924550" cy="2457450"/>
-            <wp:effectExtent l="19050" t="19050" r="19050" b="19050"/>
-            <wp:docPr id="3" name="Picture 3"/>
+          <wp:inline distT="0" distB="0" distL="0" distR="0" wp14:anchorId="3729721C" wp14:editId="6C3AE1F8">
+            <wp:extent cx="5943600" cy="1534795"/>
+            <wp:effectExtent l="0" t="0" r="0" b="8255"/>
+            <wp:docPr id="1" name="Picture 1"/>
             <wp:cNvGraphicFramePr>
               <a:graphicFrameLocks xmlns:a="http://schemas.openxmlformats.org/drawingml/2006/main" noChangeAspect="1"/>
             </wp:cNvGraphicFramePr>
@@ -381,16 +422,11 @@
                   <pic:spPr>
                     <a:xfrm>
                       <a:off x="0" y="0"/>
-                      <a:ext cx="5924550" cy="2457450"/>
+                      <a:ext cx="5943600" cy="1534795"/>
                     </a:xfrm>
                     <a:prstGeom prst="rect">
                       <a:avLst/>
                     </a:prstGeom>
-                    <a:ln w="25400">
-                      <a:solidFill>
-                        <a:schemeClr val="tx1"/>
-                      </a:solidFill>
-                    </a:ln>
                   </pic:spPr>
                 </pic:pic>
               </a:graphicData>
@@ -517,19 +553,11 @@
           <w:lang w:val="en-US"/>
         </w:rPr>
       </w:pPr>
-      <w:proofErr w:type="spellStart"/>
-      <w:r>
-        <w:rPr>
-          <w:lang w:val="en-US"/>
-        </w:rPr>
-        <w:t>Rtools</w:t>
-      </w:r>
-      <w:proofErr w:type="spellEnd"/>
-      <w:r>
-        <w:rPr>
-          <w:lang w:val="en-US"/>
-        </w:rPr>
-        <w:t>: these tools allow for proper R package installations</w:t>
+      <w:r>
+        <w:rPr>
+          <w:lang w:val="en-US"/>
+        </w:rPr>
+        <w:t>Rtools: these tools allow for proper R package installations</w:t>
       </w:r>
     </w:p>
     <w:p>
@@ -674,17 +702,12 @@
         <w:t xml:space="preserve"> will create a folder and install to C:\Program Files\R by default.</w:t>
       </w:r>
     </w:p>
-    <w:p>
-      <w:r>
-        <w:br w:type="page"/>
-      </w:r>
-    </w:p>
+    <w:p/>
     <w:p>
       <w:pPr>
         <w:pStyle w:val="Heading2"/>
       </w:pPr>
       <w:r>
-        <w:lastRenderedPageBreak/>
         <w:t>Step 2.2: Install R Studio</w:t>
       </w:r>
     </w:p>
@@ -722,7 +745,11 @@
     </w:p>
     <w:p>
       <w:r>
-        <w:t>RStudio will create a folder and install to C:\Program Files\RStudio by default. During installation, allow RStudio setup to add a shortcut to the Desktop is prompted. If not, the RStudio</w:t>
+        <w:t xml:space="preserve">RStudio will create a folder and install to C:\Program Files\RStudio by default. During installation, allow RStudio setup to add a shortcut to the Desktop is prompted. If not, the </w:t>
+      </w:r>
+      <w:r>
+        <w:lastRenderedPageBreak/>
+        <w:t>RStudio</w:t>
       </w:r>
       <w:r>
         <w:t>.</w:t>
@@ -743,42 +770,20 @@
         <w:pStyle w:val="Heading2"/>
       </w:pPr>
       <w:r>
-        <w:t xml:space="preserve">Step 2.3: Install </w:t>
-      </w:r>
-      <w:proofErr w:type="spellStart"/>
-      <w:r>
-        <w:t>Rtools</w:t>
-      </w:r>
-      <w:proofErr w:type="spellEnd"/>
-      <w:r>
-        <w:t xml:space="preserve"> (Windows Only)</w:t>
-      </w:r>
-    </w:p>
-    <w:p>
-      <w:pPr>
-        <w:rPr>
-          <w:lang w:val="en-US"/>
-        </w:rPr>
-      </w:pPr>
-      <w:r>
-        <w:rPr>
-          <w:lang w:val="en-US"/>
-        </w:rPr>
-        <w:t xml:space="preserve">The </w:t>
-      </w:r>
-      <w:proofErr w:type="spellStart"/>
-      <w:r>
-        <w:rPr>
-          <w:lang w:val="en-US"/>
-        </w:rPr>
-        <w:t>Rtools</w:t>
-      </w:r>
-      <w:proofErr w:type="spellEnd"/>
-      <w:r>
-        <w:rPr>
-          <w:lang w:val="en-US"/>
-        </w:rPr>
-        <w:t xml:space="preserve"> software </w:t>
+        <w:t>Step 2.3: Install Rtools (Windows Only)</w:t>
+      </w:r>
+    </w:p>
+    <w:p>
+      <w:pPr>
+        <w:rPr>
+          <w:lang w:val="en-US"/>
+        </w:rPr>
+      </w:pPr>
+      <w:r>
+        <w:rPr>
+          <w:lang w:val="en-US"/>
+        </w:rPr>
+        <w:t xml:space="preserve">The Rtools software </w:t>
       </w:r>
       <w:r>
         <w:rPr>
@@ -805,23 +810,10 @@
     </w:p>
     <w:p>
       <w:r>
-        <w:t xml:space="preserve">Please ensure you download and install the version of </w:t>
-      </w:r>
-      <w:proofErr w:type="spellStart"/>
-      <w:r>
-        <w:t>Rtools</w:t>
-      </w:r>
-      <w:proofErr w:type="spellEnd"/>
-      <w:r>
-        <w:t xml:space="preserve"> that corresponds to the version of R that was installed. </w:t>
-      </w:r>
-      <w:proofErr w:type="spellStart"/>
-      <w:r>
-        <w:t>Rtools</w:t>
-      </w:r>
-      <w:proofErr w:type="spellEnd"/>
-      <w:r>
-        <w:t xml:space="preserve"> will create a folder and install to C:\rtools4</w:t>
+        <w:t xml:space="preserve">Please ensure you download and install the version of Rtools that corresponds to the version of R that was installed. </w:t>
+      </w:r>
+      <w:r>
+        <w:t>Rtools will create a folder and install to C:\rtools4</w:t>
       </w:r>
       <w:r>
         <w:t>x</w:t>
@@ -980,7 +972,6 @@
         <w:rPr>
           <w:noProof/>
         </w:rPr>
-        <w:lastRenderedPageBreak/>
         <w:drawing>
           <wp:inline distT="0" distB="0" distL="0" distR="0" wp14:anchorId="111AEC09" wp14:editId="6671044F">
             <wp:extent cx="3771900" cy="2686050"/>
@@ -1059,12 +1050,12 @@
         <w:t>Proper folder naming and location for SAGA-GIS</w:t>
       </w:r>
     </w:p>
-    <w:p/>
     <w:p>
       <w:pPr>
         <w:pStyle w:val="Heading1"/>
       </w:pPr>
       <w:r>
+        <w:lastRenderedPageBreak/>
         <w:t>Step 3: Prepare R</w:t>
       </w:r>
     </w:p>
@@ -1075,15 +1066,7 @@
     </w:p>
     <w:p>
       <w:r>
-        <w:t xml:space="preserve">As mentioned, the R software works by writing code or scripts, which are just commands that instruct the software to do certain operations. In our case, we will be working on data manipulation and modelling towards the end of the workshop. To make certain routine tasks much easier, users of R write “packages” that can be downloaded and then used in an R session. The packages are </w:t>
-      </w:r>
-      <w:proofErr w:type="gramStart"/>
-      <w:r>
-        <w:t>really just</w:t>
-      </w:r>
-      <w:proofErr w:type="gramEnd"/>
-      <w:r>
-        <w:t xml:space="preserve"> pre-packaged code or scripts that allow us to complete tasks</w:t>
+        <w:t>As mentioned, the R software works by writing code or scripts, which are just commands that instruct the software to do certain operations. In our case, we will be working on data manipulation and modelling towards the end of the workshop. To make certain routine tasks much easier, users of R write “packages” that can be downloaded and then used in an R session. The packages are really just pre-packaged code or scripts that allow us to complete tasks</w:t>
       </w:r>
       <w:r>
         <w:t xml:space="preserve"> efficiently</w:t>
@@ -1122,9 +1105,9 @@
         </w:rPr>
         <w:lastRenderedPageBreak/>
         <w:drawing>
-          <wp:inline distT="0" distB="0" distL="0" distR="0" wp14:anchorId="27CDF2EF" wp14:editId="3B0628FC">
-            <wp:extent cx="5753100" cy="5514617"/>
-            <wp:effectExtent l="19050" t="19050" r="19050" b="10160"/>
+          <wp:inline distT="0" distB="0" distL="0" distR="0" wp14:anchorId="27CDF2EF" wp14:editId="4C72CF33">
+            <wp:extent cx="5191125" cy="4975937"/>
+            <wp:effectExtent l="38100" t="38100" r="28575" b="34290"/>
             <wp:docPr id="6" name="Picture 6"/>
             <wp:cNvGraphicFramePr>
               <a:graphicFrameLocks xmlns:a="http://schemas.openxmlformats.org/drawingml/2006/main" noChangeAspect="1"/>
@@ -1145,7 +1128,7 @@
                   <pic:spPr>
                     <a:xfrm>
                       <a:off x="0" y="0"/>
-                      <a:ext cx="5754781" cy="5516228"/>
+                      <a:ext cx="5194692" cy="4979356"/>
                     </a:xfrm>
                     <a:prstGeom prst="rect">
                       <a:avLst/>
@@ -1198,11 +1181,10 @@
         <w:rPr>
           <w:noProof/>
         </w:rPr>
-        <w:lastRenderedPageBreak/>
         <w:drawing>
-          <wp:inline distT="0" distB="0" distL="0" distR="0" wp14:anchorId="570730FD" wp14:editId="7876005C">
-            <wp:extent cx="4724400" cy="2190750"/>
-            <wp:effectExtent l="19050" t="19050" r="19050" b="19050"/>
+          <wp:inline distT="0" distB="0" distL="0" distR="0" wp14:anchorId="570730FD" wp14:editId="1341921C">
+            <wp:extent cx="4152900" cy="1925740"/>
+            <wp:effectExtent l="38100" t="38100" r="38100" b="36830"/>
             <wp:docPr id="7" name="Picture 7"/>
             <wp:cNvGraphicFramePr>
               <a:graphicFrameLocks xmlns:a="http://schemas.openxmlformats.org/drawingml/2006/main" noChangeAspect="1"/>
@@ -1223,7 +1205,7 @@
                   <pic:spPr>
                     <a:xfrm>
                       <a:off x="0" y="0"/>
-                      <a:ext cx="4724400" cy="2190750"/>
+                      <a:ext cx="4165883" cy="1931760"/>
                     </a:xfrm>
                     <a:prstGeom prst="rect">
                       <a:avLst/>
@@ -1277,26 +1259,22 @@
         <w:t xml:space="preserve"> Using the File menu to open a file</w:t>
       </w:r>
     </w:p>
-    <w:p/>
-    <w:p>
-      <w:r>
-        <w:t xml:space="preserve">A new window </w:t>
-      </w:r>
-      <w:proofErr w:type="gramStart"/>
-      <w:r>
-        <w:t>opens up</w:t>
-      </w:r>
-      <w:proofErr w:type="gramEnd"/>
-      <w:r>
-        <w:t xml:space="preserve"> to navigate through your folder directory and select the file that needs to be opened. Locate the CDSM folder on the C: drive and select the C:\CDSM|2_Introduction to R for DSM\R-Scripts\</w:t>
-      </w:r>
-      <w:proofErr w:type="spellStart"/>
-      <w:r>
-        <w:t>StartingR.R</w:t>
-      </w:r>
-      <w:proofErr w:type="spellEnd"/>
-      <w:r>
-        <w:t xml:space="preserve"> file (Figure </w:t>
+    <w:p>
+      <w:r>
+        <w:lastRenderedPageBreak/>
+        <w:t>A new window opens up to navigate through your folder directory and select the file that needs to be opened. Locate the CDSM</w:t>
+      </w:r>
+      <w:r>
+        <w:t>_Workshop</w:t>
+      </w:r>
+      <w:r>
+        <w:t xml:space="preserve"> folder on the C: drive and select the C:\CDSM</w:t>
+      </w:r>
+      <w:r>
+        <w:t>_Workshop\2_RCode\Module</w:t>
+      </w:r>
+      <w:r>
+        <w:t xml:space="preserve">2_StartingR.R file (Figure </w:t>
       </w:r>
       <w:r>
         <w:t>6</w:t>
@@ -1311,10 +1289,10 @@
           <w:noProof/>
         </w:rPr>
         <w:drawing>
-          <wp:inline distT="0" distB="0" distL="0" distR="0" wp14:anchorId="02DE390D" wp14:editId="3EA59E70">
-            <wp:extent cx="5943600" cy="1594485"/>
-            <wp:effectExtent l="19050" t="19050" r="19050" b="24765"/>
-            <wp:docPr id="8" name="Picture 8"/>
+          <wp:inline distT="0" distB="0" distL="0" distR="0" wp14:anchorId="5CB98A9D" wp14:editId="5507948E">
+            <wp:extent cx="5219700" cy="2390775"/>
+            <wp:effectExtent l="0" t="0" r="0" b="9525"/>
+            <wp:docPr id="3" name="Picture 3"/>
             <wp:cNvGraphicFramePr>
               <a:graphicFrameLocks xmlns:a="http://schemas.openxmlformats.org/drawingml/2006/main" noChangeAspect="1"/>
             </wp:cNvGraphicFramePr>
@@ -1334,16 +1312,11 @@
                   <pic:spPr>
                     <a:xfrm>
                       <a:off x="0" y="0"/>
-                      <a:ext cx="5943600" cy="1594485"/>
+                      <a:ext cx="5219700" cy="2390775"/>
                     </a:xfrm>
                     <a:prstGeom prst="rect">
                       <a:avLst/>
                     </a:prstGeom>
-                    <a:ln w="25400">
-                      <a:solidFill>
-                        <a:schemeClr val="tx1"/>
-                      </a:solidFill>
-                    </a:ln>
                   </pic:spPr>
                 </pic:pic>
               </a:graphicData>
@@ -1378,23 +1351,7 @@
           <w:b/>
           <w:sz w:val="22"/>
         </w:rPr>
-        <w:t xml:space="preserve">. Location of the </w:t>
-      </w:r>
-      <w:proofErr w:type="spellStart"/>
-      <w:r>
-        <w:rPr>
-          <w:b/>
-          <w:sz w:val="22"/>
-        </w:rPr>
-        <w:t>StartingR.R</w:t>
-      </w:r>
-      <w:proofErr w:type="spellEnd"/>
-      <w:r>
-        <w:rPr>
-          <w:b/>
-          <w:sz w:val="22"/>
-        </w:rPr>
-        <w:t xml:space="preserve"> file for preparing R for the workshop</w:t>
+        <w:t>. Location of the StartingR.R file for preparing R for the workshop</w:t>
       </w:r>
     </w:p>
     <w:p/>
@@ -1524,7 +1481,7 @@
               </wp:anchor>
             </w:drawing>
           </mc:Choice>
-          <mc:Fallback xmlns:oel="http://schemas.microsoft.com/office/2019/extlst" xmlns:a14="http://schemas.microsoft.com/office/drawing/2010/main" xmlns:wp14="http://schemas.microsoft.com/office/word/2010/wordml" xmlns:pic="http://schemas.openxmlformats.org/drawingml/2006/picture" xmlns:a="http://schemas.openxmlformats.org/drawingml/2006/main">
+          <mc:Fallback xmlns:a="http://schemas.openxmlformats.org/drawingml/2006/main" xmlns:pic="http://schemas.openxmlformats.org/drawingml/2006/picture" xmlns:wp14="http://schemas.microsoft.com/office/word/2010/wordml" xmlns:a14="http://schemas.microsoft.com/office/drawing/2010/main" xmlns:oel="http://schemas.microsoft.com/office/2019/extlst">
             <w:pict w14:anchorId="6BE1F309">
               <v:rect id="Rectangle 10" style="position:absolute;margin-left:504.75pt;margin-top:7.15pt;width:48pt;height:26.25pt;z-index:251660288;visibility:visible;mso-wrap-style:square;mso-wrap-distance-left:9pt;mso-wrap-distance-top:0;mso-wrap-distance-right:9pt;mso-wrap-distance-bottom:0;mso-position-horizontal:absolute;mso-position-horizontal-relative:text;mso-position-vertical:absolute;mso-position-vertical-relative:text;v-text-anchor:middle" o:spid="_x0000_s1026" filled="f" strokecolor="red" strokeweight="3pt" w14:anchorId="727034FE" o:gfxdata="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"/>
             </w:pict>
@@ -1691,23 +1648,7 @@
           <w:b/>
           <w:sz w:val="22"/>
         </w:rPr>
-        <w:t>. Successfully installed “</w:t>
-      </w:r>
-      <w:proofErr w:type="spellStart"/>
-      <w:r>
-        <w:rPr>
-          <w:b/>
-          <w:sz w:val="22"/>
-        </w:rPr>
-        <w:t>clhs</w:t>
-      </w:r>
-      <w:proofErr w:type="spellEnd"/>
-      <w:r>
-        <w:rPr>
-          <w:b/>
-          <w:sz w:val="22"/>
-        </w:rPr>
-        <w:t>” package.</w:t>
+        <w:t>. Successfully installed “clhs” package.</w:t>
       </w:r>
     </w:p>
     <w:p/>
@@ -1715,23 +1656,11 @@
       <w:r>
         <w:t xml:space="preserve">Please step through each line of the </w:t>
       </w:r>
-      <w:proofErr w:type="spellStart"/>
-      <w:r>
-        <w:t>StartingR</w:t>
-      </w:r>
-      <w:proofErr w:type="spellEnd"/>
-      <w:r>
-        <w:t xml:space="preserve"> script by pressing the Run button until the end of the lines that start with “</w:t>
-      </w:r>
-      <w:proofErr w:type="spellStart"/>
-      <w:proofErr w:type="gramStart"/>
-      <w:r>
-        <w:t>install.packages</w:t>
-      </w:r>
-      <w:proofErr w:type="spellEnd"/>
-      <w:proofErr w:type="gramEnd"/>
-      <w:r>
-        <w:t xml:space="preserve">”. Some packages might ask you to “Install form Source” (Figure </w:t>
+      <w:r>
+        <w:t>Module2_</w:t>
+      </w:r>
+      <w:r>
+        <w:t xml:space="preserve">StartingR script by pressing the Run button until the end of the lines that start with “install.packages”. Some packages might ask you to “Install form Source” (Figure </w:t>
       </w:r>
       <w:r>
         <w:t>9</w:t>
@@ -1823,15 +1752,7 @@
     <w:p/>
     <w:p>
       <w:r>
-        <w:t xml:space="preserve">Once this is done, you are ready for the DSM workshop. If you have any issues with the installation of the software, downloads, or preparations in RStudio, we </w:t>
-      </w:r>
-      <w:proofErr w:type="gramStart"/>
-      <w:r>
-        <w:t>would</w:t>
-      </w:r>
-      <w:proofErr w:type="gramEnd"/>
-      <w:r>
-        <w:t xml:space="preserve"> prefer to sort it out ahead of the workshop. Please contact Daniel Saurette (</w:t>
+        <w:t>Once this is done, you are ready for the DSM workshop. If you have any issues with the installation of the software, downloads, or preparations in RStudio, we would prefer to sort it out ahead of the workshop. Please contact Daniel Saurette (</w:t>
       </w:r>
       <w:hyperlink r:id="rId28" w:history="1">
         <w:r>

</xml_diff>